<commit_message>
Updated according to modified package structure.
</commit_message>
<xml_diff>
--- a/koku-ta/trunk/ui/doc/Asennus ja käyttöohjeet.docx
+++ b/koku-ta/trunk/ui/doc/Asennus ja käyttöohjeet.docx
@@ -185,13 +185,7 @@
         <w:rPr>
           <w:lang w:val="fi-FI"/>
         </w:rPr>
-        <w:t>2</w:t>
-      </w:r>
-      <w:r>
-        <w:rPr>
-          <w:lang w:val="fi-FI"/>
-        </w:rPr>
-        <w:t>9</w:t>
+        <w:t>02</w:t>
       </w:r>
       <w:r>
         <w:rPr>
@@ -209,7 +203,13 @@
         <w:rPr>
           <w:lang w:val="fi-FI"/>
         </w:rPr>
-        <w:t>2.2012</w:t>
+        <w:t>3</w:t>
+      </w:r>
+      <w:r>
+        <w:rPr>
+          <w:lang w:val="fi-FI"/>
+        </w:rPr>
+        <w:t>.2012</w:t>
       </w:r>
     </w:p>
     <w:p>
@@ -744,6 +744,12 @@
                 <w:lang w:val="fi-FI"/>
               </w:rPr>
             </w:pPr>
+            <w:r>
+              <w:rPr>
+                <w:lang w:val="fi-FI"/>
+              </w:rPr>
+              <w:t>0.2</w:t>
+            </w:r>
           </w:p>
         </w:tc>
         <w:tc>
@@ -756,6 +762,18 @@
                 <w:lang w:val="fi-FI"/>
               </w:rPr>
             </w:pPr>
+            <w:r>
+              <w:rPr>
+                <w:lang w:val="fi-FI"/>
+              </w:rPr>
+              <w:t>02</w:t>
+            </w:r>
+            <w:r>
+              <w:rPr>
+                <w:lang w:val="fi-FI"/>
+              </w:rPr>
+              <w:t>.03.2012</w:t>
+            </w:r>
           </w:p>
         </w:tc>
         <w:tc>
@@ -768,6 +786,12 @@
                 <w:lang w:val="fi-FI"/>
               </w:rPr>
             </w:pPr>
+            <w:r>
+              <w:rPr>
+                <w:lang w:val="fi-FI"/>
+              </w:rPr>
+              <w:t>Björn Alden</w:t>
+            </w:r>
           </w:p>
         </w:tc>
         <w:tc>
@@ -792,6 +816,12 @@
                 <w:lang w:val="fi-FI"/>
               </w:rPr>
             </w:pPr>
+            <w:r>
+              <w:rPr>
+                <w:lang w:val="fi-FI"/>
+              </w:rPr>
+              <w:t>Sisältöä muutettu Java package nimeämismuutoksen mukaan</w:t>
+            </w:r>
           </w:p>
         </w:tc>
       </w:tr>
@@ -853,6 +883,12 @@
     </w:p>
     <w:sdt>
       <w:sdtPr>
+        <w:rPr>
+          <w:rFonts w:ascii="Arial" w:eastAsia="Times New Roman" w:hAnsi="Arial" w:cs="Times New Roman"/>
+          <w:bCs w:val="0"/>
+          <w:szCs w:val="24"/>
+          <w:lang w:val="en-GB"/>
+        </w:rPr>
         <w:id w:val="932012221"/>
         <w:docPartObj>
           <w:docPartGallery w:val="Table of Contents"/>
@@ -861,11 +897,8 @@
       </w:sdtPr>
       <w:sdtEndPr>
         <w:rPr>
-          <w:rFonts w:ascii="Arial" w:eastAsia="Times New Roman" w:hAnsi="Arial" w:cs="Times New Roman"/>
           <w:b/>
           <w:noProof/>
-          <w:szCs w:val="24"/>
-          <w:lang w:val="en-GB"/>
         </w:rPr>
       </w:sdtEndPr>
       <w:sdtContent>
@@ -895,13 +928,126 @@
           <w:r>
             <w:fldChar w:fldCharType="separate"/>
           </w:r>
-          <w:hyperlink w:anchor="_Toc318290248" w:history="1">
+          <w:bookmarkStart w:id="1" w:name="_GoBack"/>
+          <w:bookmarkEnd w:id="1"/>
+          <w:r>
+            <w:rPr>
+              <w:rStyle w:val="Hyperlink"/>
+            </w:rPr>
+            <w:fldChar w:fldCharType="begin"/>
+          </w:r>
+          <w:r>
+            <w:rPr>
+              <w:rStyle w:val="Hyperlink"/>
+            </w:rPr>
+            <w:instrText xml:space="preserve"> </w:instrText>
+          </w:r>
+          <w:r>
+            <w:instrText>HYPERLINK \l "_Toc318451136"</w:instrText>
+          </w:r>
+          <w:r>
+            <w:rPr>
+              <w:rStyle w:val="Hyperlink"/>
+            </w:rPr>
+            <w:instrText xml:space="preserve"> </w:instrText>
+          </w:r>
+          <w:r>
+            <w:rPr>
+              <w:rStyle w:val="Hyperlink"/>
+            </w:rPr>
+          </w:r>
+          <w:r>
+            <w:rPr>
+              <w:rStyle w:val="Hyperlink"/>
+            </w:rPr>
+            <w:fldChar w:fldCharType="separate"/>
+          </w:r>
+          <w:r>
+            <w:rPr>
+              <w:rStyle w:val="Hyperlink"/>
+              <w:lang w:val="fi-FI"/>
+            </w:rPr>
+            <w:t>1</w:t>
+          </w:r>
+          <w:r>
+            <w:rPr>
+              <w:rFonts w:asciiTheme="minorHAnsi" w:eastAsiaTheme="minorEastAsia" w:hAnsiTheme="minorHAnsi" w:cstheme="minorBidi"/>
+              <w:szCs w:val="22"/>
+              <w:lang w:val="en-US"/>
+            </w:rPr>
+            <w:tab/>
+          </w:r>
+          <w:r>
+            <w:rPr>
+              <w:rStyle w:val="Hyperlink"/>
+              <w:lang w:val="fi-FI"/>
+            </w:rPr>
+            <w:t>Johdanto</w:t>
+          </w:r>
+          <w:r>
+            <w:rPr>
+              <w:webHidden/>
+            </w:rPr>
+            <w:tab/>
+          </w:r>
+          <w:r>
+            <w:rPr>
+              <w:webHidden/>
+            </w:rPr>
+            <w:fldChar w:fldCharType="begin"/>
+          </w:r>
+          <w:r>
+            <w:rPr>
+              <w:webHidden/>
+            </w:rPr>
+            <w:instrText xml:space="preserve"> PAGEREF _Toc318451136 \h </w:instrText>
+          </w:r>
+          <w:r>
+            <w:rPr>
+              <w:webHidden/>
+            </w:rPr>
+          </w:r>
+          <w:r>
+            <w:rPr>
+              <w:webHidden/>
+            </w:rPr>
+            <w:fldChar w:fldCharType="separate"/>
+          </w:r>
+          <w:r>
+            <w:rPr>
+              <w:webHidden/>
+            </w:rPr>
+            <w:t>4</w:t>
+          </w:r>
+          <w:r>
+            <w:rPr>
+              <w:webHidden/>
+            </w:rPr>
+            <w:fldChar w:fldCharType="end"/>
+          </w:r>
+          <w:r>
+            <w:rPr>
+              <w:rStyle w:val="Hyperlink"/>
+            </w:rPr>
+            <w:fldChar w:fldCharType="end"/>
+          </w:r>
+        </w:p>
+        <w:p>
+          <w:pPr>
+            <w:pStyle w:val="TOC2"/>
+            <w:rPr>
+              <w:rFonts w:asciiTheme="minorHAnsi" w:eastAsiaTheme="minorEastAsia" w:hAnsiTheme="minorHAnsi" w:cstheme="minorBidi"/>
+              <w:szCs w:val="22"/>
+              <w:lang w:val="en-US"/>
+            </w:rPr>
+          </w:pPr>
+          <w:hyperlink w:anchor="_Toc318451137" w:history="1">
             <w:r>
               <w:rPr>
                 <w:rStyle w:val="Hyperlink"/>
                 <w:lang w:val="fi-FI"/>
               </w:rPr>
-              <w:t>1</w:t>
+              <w:t>1.1</w:t>
             </w:r>
             <w:r>
               <w:rPr>
@@ -916,7 +1062,7 @@
                 <w:rStyle w:val="Hyperlink"/>
                 <w:lang w:val="fi-FI"/>
               </w:rPr>
-              <w:t>Johdanto</w:t>
+              <w:t>Tämän dokumentin sisältö</w:t>
             </w:r>
             <w:r>
               <w:rPr>
@@ -934,7 +1080,7 @@
               <w:rPr>
                 <w:webHidden/>
               </w:rPr>
-              <w:instrText xml:space="preserve"> PAGEREF _Toc318290248 \h </w:instrText>
+              <w:instrText xml:space="preserve"> PAGEREF _Toc318451137 \h </w:instrText>
             </w:r>
             <w:r>
               <w:rPr>
@@ -970,13 +1116,13 @@
               <w:lang w:val="en-US"/>
             </w:rPr>
           </w:pPr>
-          <w:hyperlink w:anchor="_Toc318290249" w:history="1">
+          <w:hyperlink w:anchor="_Toc318451138" w:history="1">
             <w:r>
               <w:rPr>
                 <w:rStyle w:val="Hyperlink"/>
                 <w:lang w:val="fi-FI"/>
               </w:rPr>
-              <w:t>1.1</w:t>
+              <w:t>1.2</w:t>
             </w:r>
             <w:r>
               <w:rPr>
@@ -991,7 +1137,7 @@
                 <w:rStyle w:val="Hyperlink"/>
                 <w:lang w:val="fi-FI"/>
               </w:rPr>
-              <w:t>Tämän dokumentin sisältö</w:t>
+              <w:t>Muut taustatiedot</w:t>
             </w:r>
             <w:r>
               <w:rPr>
@@ -1009,7 +1155,7 @@
               <w:rPr>
                 <w:webHidden/>
               </w:rPr>
-              <w:instrText xml:space="preserve"> PAGEREF _Toc318290249 \h </w:instrText>
+              <w:instrText xml:space="preserve"> PAGEREF _Toc318451138 \h </w:instrText>
             </w:r>
             <w:r>
               <w:rPr>
@@ -1027,6 +1173,156 @@
                 <w:webHidden/>
               </w:rPr>
               <w:t>4</w:t>
+            </w:r>
+            <w:r>
+              <w:rPr>
+                <w:webHidden/>
+              </w:rPr>
+              <w:fldChar w:fldCharType="end"/>
+            </w:r>
+          </w:hyperlink>
+        </w:p>
+        <w:p>
+          <w:pPr>
+            <w:pStyle w:val="TOC1"/>
+            <w:rPr>
+              <w:rFonts w:asciiTheme="minorHAnsi" w:eastAsiaTheme="minorEastAsia" w:hAnsiTheme="minorHAnsi" w:cstheme="minorBidi"/>
+              <w:szCs w:val="22"/>
+              <w:lang w:val="en-US"/>
+            </w:rPr>
+          </w:pPr>
+          <w:hyperlink w:anchor="_Toc318451139" w:history="1">
+            <w:r>
+              <w:rPr>
+                <w:rStyle w:val="Hyperlink"/>
+                <w:lang w:val="fi-FI"/>
+              </w:rPr>
+              <w:t>2</w:t>
+            </w:r>
+            <w:r>
+              <w:rPr>
+                <w:rFonts w:asciiTheme="minorHAnsi" w:eastAsiaTheme="minorEastAsia" w:hAnsiTheme="minorHAnsi" w:cstheme="minorBidi"/>
+                <w:szCs w:val="22"/>
+                <w:lang w:val="en-US"/>
+              </w:rPr>
+              <w:tab/>
+            </w:r>
+            <w:r>
+              <w:rPr>
+                <w:rStyle w:val="Hyperlink"/>
+                <w:lang w:val="fi-FI"/>
+              </w:rPr>
+              <w:t>Muutama sana ratkaisun kehitysvaiheesta</w:t>
+            </w:r>
+            <w:r>
+              <w:rPr>
+                <w:webHidden/>
+              </w:rPr>
+              <w:tab/>
+            </w:r>
+            <w:r>
+              <w:rPr>
+                <w:webHidden/>
+              </w:rPr>
+              <w:fldChar w:fldCharType="begin"/>
+            </w:r>
+            <w:r>
+              <w:rPr>
+                <w:webHidden/>
+              </w:rPr>
+              <w:instrText xml:space="preserve"> PAGEREF _Toc318451139 \h </w:instrText>
+            </w:r>
+            <w:r>
+              <w:rPr>
+                <w:webHidden/>
+              </w:rPr>
+            </w:r>
+            <w:r>
+              <w:rPr>
+                <w:webHidden/>
+              </w:rPr>
+              <w:fldChar w:fldCharType="separate"/>
+            </w:r>
+            <w:r>
+              <w:rPr>
+                <w:webHidden/>
+              </w:rPr>
+              <w:t>4</w:t>
+            </w:r>
+            <w:r>
+              <w:rPr>
+                <w:webHidden/>
+              </w:rPr>
+              <w:fldChar w:fldCharType="end"/>
+            </w:r>
+          </w:hyperlink>
+        </w:p>
+        <w:p>
+          <w:pPr>
+            <w:pStyle w:val="TOC1"/>
+            <w:rPr>
+              <w:rFonts w:asciiTheme="minorHAnsi" w:eastAsiaTheme="minorEastAsia" w:hAnsiTheme="minorHAnsi" w:cstheme="minorBidi"/>
+              <w:szCs w:val="22"/>
+              <w:lang w:val="en-US"/>
+            </w:rPr>
+          </w:pPr>
+          <w:hyperlink w:anchor="_Toc318451140" w:history="1">
+            <w:r>
+              <w:rPr>
+                <w:rStyle w:val="Hyperlink"/>
+                <w:lang w:val="fi-FI"/>
+              </w:rPr>
+              <w:t>3</w:t>
+            </w:r>
+            <w:r>
+              <w:rPr>
+                <w:rFonts w:asciiTheme="minorHAnsi" w:eastAsiaTheme="minorEastAsia" w:hAnsiTheme="minorHAnsi" w:cstheme="minorBidi"/>
+                <w:szCs w:val="22"/>
+                <w:lang w:val="en-US"/>
+              </w:rPr>
+              <w:tab/>
+            </w:r>
+            <w:r>
+              <w:rPr>
+                <w:rStyle w:val="Hyperlink"/>
+                <w:lang w:val="fi-FI"/>
+              </w:rPr>
+              <w:t>Testiautomaatioratkaisun asennus</w:t>
+            </w:r>
+            <w:r>
+              <w:rPr>
+                <w:webHidden/>
+              </w:rPr>
+              <w:tab/>
+            </w:r>
+            <w:r>
+              <w:rPr>
+                <w:webHidden/>
+              </w:rPr>
+              <w:fldChar w:fldCharType="begin"/>
+            </w:r>
+            <w:r>
+              <w:rPr>
+                <w:webHidden/>
+              </w:rPr>
+              <w:instrText xml:space="preserve"> PAGEREF _Toc318451140 \h </w:instrText>
+            </w:r>
+            <w:r>
+              <w:rPr>
+                <w:webHidden/>
+              </w:rPr>
+            </w:r>
+            <w:r>
+              <w:rPr>
+                <w:webHidden/>
+              </w:rPr>
+              <w:fldChar w:fldCharType="separate"/>
+            </w:r>
+            <w:r>
+              <w:rPr>
+                <w:webHidden/>
+              </w:rPr>
+              <w:t>5</w:t>
             </w:r>
             <w:r>
               <w:rPr>
@@ -1045,13 +1341,13 @@
               <w:lang w:val="en-US"/>
             </w:rPr>
           </w:pPr>
-          <w:hyperlink w:anchor="_Toc318290250" w:history="1">
+          <w:hyperlink w:anchor="_Toc318451141" w:history="1">
             <w:r>
               <w:rPr>
                 <w:rStyle w:val="Hyperlink"/>
                 <w:lang w:val="fi-FI"/>
               </w:rPr>
-              <w:t>1.2</w:t>
+              <w:t>3.1</w:t>
             </w:r>
             <w:r>
               <w:rPr>
@@ -1066,7 +1362,7 @@
                 <w:rStyle w:val="Hyperlink"/>
                 <w:lang w:val="fi-FI"/>
               </w:rPr>
-              <w:t>Muut taustatiedot</w:t>
+              <w:t>Esivaatimukset ennen asennusta</w:t>
             </w:r>
             <w:r>
               <w:rPr>
@@ -1084,7 +1380,7 @@
               <w:rPr>
                 <w:webHidden/>
               </w:rPr>
-              <w:instrText xml:space="preserve"> PAGEREF _Toc318290250 \h </w:instrText>
+              <w:instrText xml:space="preserve"> PAGEREF _Toc318451141 \h </w:instrText>
             </w:r>
             <w:r>
               <w:rPr>
@@ -1101,7 +1397,457 @@
               <w:rPr>
                 <w:webHidden/>
               </w:rPr>
-              <w:t>4</w:t>
+              <w:t>5</w:t>
+            </w:r>
+            <w:r>
+              <w:rPr>
+                <w:webHidden/>
+              </w:rPr>
+              <w:fldChar w:fldCharType="end"/>
+            </w:r>
+          </w:hyperlink>
+        </w:p>
+        <w:p>
+          <w:pPr>
+            <w:pStyle w:val="TOC2"/>
+            <w:rPr>
+              <w:rFonts w:asciiTheme="minorHAnsi" w:eastAsiaTheme="minorEastAsia" w:hAnsiTheme="minorHAnsi" w:cstheme="minorBidi"/>
+              <w:szCs w:val="22"/>
+              <w:lang w:val="en-US"/>
+            </w:rPr>
+          </w:pPr>
+          <w:hyperlink w:anchor="_Toc318451142" w:history="1">
+            <w:r>
+              <w:rPr>
+                <w:rStyle w:val="Hyperlink"/>
+                <w:lang w:val="fi-FI"/>
+              </w:rPr>
+              <w:t>3.2</w:t>
+            </w:r>
+            <w:r>
+              <w:rPr>
+                <w:rFonts w:asciiTheme="minorHAnsi" w:eastAsiaTheme="minorEastAsia" w:hAnsiTheme="minorHAnsi" w:cstheme="minorBidi"/>
+                <w:szCs w:val="22"/>
+                <w:lang w:val="en-US"/>
+              </w:rPr>
+              <w:tab/>
+            </w:r>
+            <w:r>
+              <w:rPr>
+                <w:rStyle w:val="Hyperlink"/>
+                <w:lang w:val="fi-FI"/>
+              </w:rPr>
+              <w:t>Asennusohjeet</w:t>
+            </w:r>
+            <w:r>
+              <w:rPr>
+                <w:webHidden/>
+              </w:rPr>
+              <w:tab/>
+            </w:r>
+            <w:r>
+              <w:rPr>
+                <w:webHidden/>
+              </w:rPr>
+              <w:fldChar w:fldCharType="begin"/>
+            </w:r>
+            <w:r>
+              <w:rPr>
+                <w:webHidden/>
+              </w:rPr>
+              <w:instrText xml:space="preserve"> PAGEREF _Toc318451142 \h </w:instrText>
+            </w:r>
+            <w:r>
+              <w:rPr>
+                <w:webHidden/>
+              </w:rPr>
+            </w:r>
+            <w:r>
+              <w:rPr>
+                <w:webHidden/>
+              </w:rPr>
+              <w:fldChar w:fldCharType="separate"/>
+            </w:r>
+            <w:r>
+              <w:rPr>
+                <w:webHidden/>
+              </w:rPr>
+              <w:t>5</w:t>
+            </w:r>
+            <w:r>
+              <w:rPr>
+                <w:webHidden/>
+              </w:rPr>
+              <w:fldChar w:fldCharType="end"/>
+            </w:r>
+          </w:hyperlink>
+        </w:p>
+        <w:p>
+          <w:pPr>
+            <w:pStyle w:val="TOC3"/>
+            <w:rPr>
+              <w:rFonts w:asciiTheme="minorHAnsi" w:eastAsiaTheme="minorEastAsia" w:hAnsiTheme="minorHAnsi" w:cstheme="minorBidi"/>
+              <w:szCs w:val="22"/>
+              <w:lang w:val="en-US"/>
+            </w:rPr>
+          </w:pPr>
+          <w:hyperlink w:anchor="_Toc318451143" w:history="1">
+            <w:r>
+              <w:rPr>
+                <w:rStyle w:val="Hyperlink"/>
+                <w:lang w:val="fi-FI"/>
+              </w:rPr>
+              <w:t>3.2.1</w:t>
+            </w:r>
+            <w:r>
+              <w:rPr>
+                <w:rFonts w:asciiTheme="minorHAnsi" w:eastAsiaTheme="minorEastAsia" w:hAnsiTheme="minorHAnsi" w:cstheme="minorBidi"/>
+                <w:szCs w:val="22"/>
+                <w:lang w:val="en-US"/>
+              </w:rPr>
+              <w:tab/>
+            </w:r>
+            <w:r>
+              <w:rPr>
+                <w:rStyle w:val="Hyperlink"/>
+                <w:lang w:val="fi-FI"/>
+              </w:rPr>
+              <w:t>Ratkaisun lähdekoodin noutaminen versionhallintajärjestelmästä</w:t>
+            </w:r>
+            <w:r>
+              <w:rPr>
+                <w:webHidden/>
+              </w:rPr>
+              <w:tab/>
+            </w:r>
+            <w:r>
+              <w:rPr>
+                <w:webHidden/>
+              </w:rPr>
+              <w:fldChar w:fldCharType="begin"/>
+            </w:r>
+            <w:r>
+              <w:rPr>
+                <w:webHidden/>
+              </w:rPr>
+              <w:instrText xml:space="preserve"> PAGEREF _Toc318451143 \h </w:instrText>
+            </w:r>
+            <w:r>
+              <w:rPr>
+                <w:webHidden/>
+              </w:rPr>
+            </w:r>
+            <w:r>
+              <w:rPr>
+                <w:webHidden/>
+              </w:rPr>
+              <w:fldChar w:fldCharType="separate"/>
+            </w:r>
+            <w:r>
+              <w:rPr>
+                <w:webHidden/>
+              </w:rPr>
+              <w:t>5</w:t>
+            </w:r>
+            <w:r>
+              <w:rPr>
+                <w:webHidden/>
+              </w:rPr>
+              <w:fldChar w:fldCharType="end"/>
+            </w:r>
+          </w:hyperlink>
+        </w:p>
+        <w:p>
+          <w:pPr>
+            <w:pStyle w:val="TOC3"/>
+            <w:rPr>
+              <w:rFonts w:asciiTheme="minorHAnsi" w:eastAsiaTheme="minorEastAsia" w:hAnsiTheme="minorHAnsi" w:cstheme="minorBidi"/>
+              <w:szCs w:val="22"/>
+              <w:lang w:val="en-US"/>
+            </w:rPr>
+          </w:pPr>
+          <w:hyperlink w:anchor="_Toc318451144" w:history="1">
+            <w:r>
+              <w:rPr>
+                <w:rStyle w:val="Hyperlink"/>
+                <w:lang w:val="fi-FI"/>
+              </w:rPr>
+              <w:t>3.2.2</w:t>
+            </w:r>
+            <w:r>
+              <w:rPr>
+                <w:rFonts w:asciiTheme="minorHAnsi" w:eastAsiaTheme="minorEastAsia" w:hAnsiTheme="minorHAnsi" w:cstheme="minorBidi"/>
+                <w:szCs w:val="22"/>
+                <w:lang w:val="en-US"/>
+              </w:rPr>
+              <w:tab/>
+            </w:r>
+            <w:r>
+              <w:rPr>
+                <w:rStyle w:val="Hyperlink"/>
+                <w:lang w:val="fi-FI"/>
+              </w:rPr>
+              <w:t>Eclipse projektin luonti Maven työkalulla</w:t>
+            </w:r>
+            <w:r>
+              <w:rPr>
+                <w:webHidden/>
+              </w:rPr>
+              <w:tab/>
+            </w:r>
+            <w:r>
+              <w:rPr>
+                <w:webHidden/>
+              </w:rPr>
+              <w:fldChar w:fldCharType="begin"/>
+            </w:r>
+            <w:r>
+              <w:rPr>
+                <w:webHidden/>
+              </w:rPr>
+              <w:instrText xml:space="preserve"> PAGEREF _Toc318451144 \h </w:instrText>
+            </w:r>
+            <w:r>
+              <w:rPr>
+                <w:webHidden/>
+              </w:rPr>
+            </w:r>
+            <w:r>
+              <w:rPr>
+                <w:webHidden/>
+              </w:rPr>
+              <w:fldChar w:fldCharType="separate"/>
+            </w:r>
+            <w:r>
+              <w:rPr>
+                <w:webHidden/>
+              </w:rPr>
+              <w:t>5</w:t>
+            </w:r>
+            <w:r>
+              <w:rPr>
+                <w:webHidden/>
+              </w:rPr>
+              <w:fldChar w:fldCharType="end"/>
+            </w:r>
+          </w:hyperlink>
+        </w:p>
+        <w:p>
+          <w:pPr>
+            <w:pStyle w:val="TOC3"/>
+            <w:rPr>
+              <w:rFonts w:asciiTheme="minorHAnsi" w:eastAsiaTheme="minorEastAsia" w:hAnsiTheme="minorHAnsi" w:cstheme="minorBidi"/>
+              <w:szCs w:val="22"/>
+              <w:lang w:val="en-US"/>
+            </w:rPr>
+          </w:pPr>
+          <w:hyperlink w:anchor="_Toc318451145" w:history="1">
+            <w:r>
+              <w:rPr>
+                <w:rStyle w:val="Hyperlink"/>
+                <w:lang w:val="fi-FI"/>
+              </w:rPr>
+              <w:t>3.2.3</w:t>
+            </w:r>
+            <w:r>
+              <w:rPr>
+                <w:rFonts w:asciiTheme="minorHAnsi" w:eastAsiaTheme="minorEastAsia" w:hAnsiTheme="minorHAnsi" w:cstheme="minorBidi"/>
+                <w:szCs w:val="22"/>
+                <w:lang w:val="en-US"/>
+              </w:rPr>
+              <w:tab/>
+            </w:r>
+            <w:r>
+              <w:rPr>
+                <w:rStyle w:val="Hyperlink"/>
+                <w:lang w:val="fi-FI"/>
+              </w:rPr>
+              <w:t>Projektin tuonti Eclipse kehitysympäristöön</w:t>
+            </w:r>
+            <w:r>
+              <w:rPr>
+                <w:webHidden/>
+              </w:rPr>
+              <w:tab/>
+            </w:r>
+            <w:r>
+              <w:rPr>
+                <w:webHidden/>
+              </w:rPr>
+              <w:fldChar w:fldCharType="begin"/>
+            </w:r>
+            <w:r>
+              <w:rPr>
+                <w:webHidden/>
+              </w:rPr>
+              <w:instrText xml:space="preserve"> PAGEREF _Toc318451145 \h </w:instrText>
+            </w:r>
+            <w:r>
+              <w:rPr>
+                <w:webHidden/>
+              </w:rPr>
+            </w:r>
+            <w:r>
+              <w:rPr>
+                <w:webHidden/>
+              </w:rPr>
+              <w:fldChar w:fldCharType="separate"/>
+            </w:r>
+            <w:r>
+              <w:rPr>
+                <w:webHidden/>
+              </w:rPr>
+              <w:t>6</w:t>
+            </w:r>
+            <w:r>
+              <w:rPr>
+                <w:webHidden/>
+              </w:rPr>
+              <w:fldChar w:fldCharType="end"/>
+            </w:r>
+          </w:hyperlink>
+        </w:p>
+        <w:p>
+          <w:pPr>
+            <w:pStyle w:val="TOC3"/>
+            <w:rPr>
+              <w:rFonts w:asciiTheme="minorHAnsi" w:eastAsiaTheme="minorEastAsia" w:hAnsiTheme="minorHAnsi" w:cstheme="minorBidi"/>
+              <w:szCs w:val="22"/>
+              <w:lang w:val="en-US"/>
+            </w:rPr>
+          </w:pPr>
+          <w:hyperlink w:anchor="_Toc318451146" w:history="1">
+            <w:r>
+              <w:rPr>
+                <w:rStyle w:val="Hyperlink"/>
+                <w:lang w:val="fi-FI"/>
+              </w:rPr>
+              <w:t>3.2.4</w:t>
+            </w:r>
+            <w:r>
+              <w:rPr>
+                <w:rFonts w:asciiTheme="minorHAnsi" w:eastAsiaTheme="minorEastAsia" w:hAnsiTheme="minorHAnsi" w:cstheme="minorBidi"/>
+                <w:szCs w:val="22"/>
+                <w:lang w:val="en-US"/>
+              </w:rPr>
+              <w:tab/>
+            </w:r>
+            <w:r>
+              <w:rPr>
+                <w:rStyle w:val="Hyperlink"/>
+                <w:lang w:val="fi-FI"/>
+              </w:rPr>
+              <w:t>M2_REPO classpath muuttujan määrittely Eclipse IDE:ssä</w:t>
+            </w:r>
+            <w:r>
+              <w:rPr>
+                <w:webHidden/>
+              </w:rPr>
+              <w:tab/>
+            </w:r>
+            <w:r>
+              <w:rPr>
+                <w:webHidden/>
+              </w:rPr>
+              <w:fldChar w:fldCharType="begin"/>
+            </w:r>
+            <w:r>
+              <w:rPr>
+                <w:webHidden/>
+              </w:rPr>
+              <w:instrText xml:space="preserve"> PAGEREF _Toc318451146 \h </w:instrText>
+            </w:r>
+            <w:r>
+              <w:rPr>
+                <w:webHidden/>
+              </w:rPr>
+            </w:r>
+            <w:r>
+              <w:rPr>
+                <w:webHidden/>
+              </w:rPr>
+              <w:fldChar w:fldCharType="separate"/>
+            </w:r>
+            <w:r>
+              <w:rPr>
+                <w:webHidden/>
+              </w:rPr>
+              <w:t>6</w:t>
+            </w:r>
+            <w:r>
+              <w:rPr>
+                <w:webHidden/>
+              </w:rPr>
+              <w:fldChar w:fldCharType="end"/>
+            </w:r>
+          </w:hyperlink>
+        </w:p>
+        <w:p>
+          <w:pPr>
+            <w:pStyle w:val="TOC3"/>
+            <w:rPr>
+              <w:rFonts w:asciiTheme="minorHAnsi" w:eastAsiaTheme="minorEastAsia" w:hAnsiTheme="minorHAnsi" w:cstheme="minorBidi"/>
+              <w:szCs w:val="22"/>
+              <w:lang w:val="en-US"/>
+            </w:rPr>
+          </w:pPr>
+          <w:hyperlink w:anchor="_Toc318451147" w:history="1">
+            <w:r>
+              <w:rPr>
+                <w:rStyle w:val="Hyperlink"/>
+                <w:lang w:val="fi-FI"/>
+              </w:rPr>
+              <w:t>3.2.5</w:t>
+            </w:r>
+            <w:r>
+              <w:rPr>
+                <w:rFonts w:asciiTheme="minorHAnsi" w:eastAsiaTheme="minorEastAsia" w:hAnsiTheme="minorHAnsi" w:cstheme="minorBidi"/>
+                <w:szCs w:val="22"/>
+                <w:lang w:val="en-US"/>
+              </w:rPr>
+              <w:tab/>
+            </w:r>
+            <w:r>
+              <w:rPr>
+                <w:rStyle w:val="Hyperlink"/>
+                <w:lang w:val="fi-FI"/>
+              </w:rPr>
+              <w:t>Lisäkomponenttien asennus Eclipse kehitysympäristöön</w:t>
+            </w:r>
+            <w:r>
+              <w:rPr>
+                <w:webHidden/>
+              </w:rPr>
+              <w:tab/>
+            </w:r>
+            <w:r>
+              <w:rPr>
+                <w:webHidden/>
+              </w:rPr>
+              <w:fldChar w:fldCharType="begin"/>
+            </w:r>
+            <w:r>
+              <w:rPr>
+                <w:webHidden/>
+              </w:rPr>
+              <w:instrText xml:space="preserve"> PAGEREF _Toc318451147 \h </w:instrText>
+            </w:r>
+            <w:r>
+              <w:rPr>
+                <w:webHidden/>
+              </w:rPr>
+            </w:r>
+            <w:r>
+              <w:rPr>
+                <w:webHidden/>
+              </w:rPr>
+              <w:fldChar w:fldCharType="separate"/>
+            </w:r>
+            <w:r>
+              <w:rPr>
+                <w:webHidden/>
+              </w:rPr>
+              <w:t>6</w:t>
             </w:r>
             <w:r>
               <w:rPr>
@@ -1120,13 +1866,13 @@
               <w:lang w:val="en-US"/>
             </w:rPr>
           </w:pPr>
-          <w:hyperlink w:anchor="_Toc318290251" w:history="1">
+          <w:hyperlink w:anchor="_Toc318451148" w:history="1">
             <w:r>
               <w:rPr>
                 <w:rStyle w:val="Hyperlink"/>
                 <w:lang w:val="fi-FI"/>
               </w:rPr>
-              <w:t>2</w:t>
+              <w:t>4</w:t>
             </w:r>
             <w:r>
               <w:rPr>
@@ -1141,7 +1887,7 @@
                 <w:rStyle w:val="Hyperlink"/>
                 <w:lang w:val="fi-FI"/>
               </w:rPr>
-              <w:t>Muutama sana ratkaisun kehitysvaiheesta</w:t>
+              <w:t>Testiautomaatioratkaisun käyttö</w:t>
             </w:r>
             <w:r>
               <w:rPr>
@@ -1159,7 +1905,7 @@
               <w:rPr>
                 <w:webHidden/>
               </w:rPr>
-              <w:instrText xml:space="preserve"> PAGEREF _Toc318290251 \h </w:instrText>
+              <w:instrText xml:space="preserve"> PAGEREF _Toc318451148 \h </w:instrText>
             </w:r>
             <w:r>
               <w:rPr>
@@ -1176,7 +1922,540 @@
               <w:rPr>
                 <w:webHidden/>
               </w:rPr>
-              <w:t>4</w:t>
+              <w:t>12</w:t>
+            </w:r>
+            <w:r>
+              <w:rPr>
+                <w:webHidden/>
+              </w:rPr>
+              <w:fldChar w:fldCharType="end"/>
+            </w:r>
+          </w:hyperlink>
+        </w:p>
+        <w:p>
+          <w:pPr>
+            <w:pStyle w:val="TOC2"/>
+            <w:rPr>
+              <w:rFonts w:asciiTheme="minorHAnsi" w:eastAsiaTheme="minorEastAsia" w:hAnsiTheme="minorHAnsi" w:cstheme="minorBidi"/>
+              <w:szCs w:val="22"/>
+              <w:lang w:val="en-US"/>
+            </w:rPr>
+          </w:pPr>
+          <w:hyperlink w:anchor="_Toc318451149" w:history="1">
+            <w:r>
+              <w:rPr>
+                <w:rStyle w:val="Hyperlink"/>
+                <w:lang w:val="fi-FI"/>
+              </w:rPr>
+              <w:t>4.1</w:t>
+            </w:r>
+            <w:r>
+              <w:rPr>
+                <w:rFonts w:asciiTheme="minorHAnsi" w:eastAsiaTheme="minorEastAsia" w:hAnsiTheme="minorHAnsi" w:cstheme="minorBidi"/>
+                <w:szCs w:val="22"/>
+                <w:lang w:val="en-US"/>
+              </w:rPr>
+              <w:tab/>
+            </w:r>
+            <w:r>
+              <w:rPr>
+                <w:rStyle w:val="Hyperlink"/>
+                <w:lang w:val="fi-FI"/>
+              </w:rPr>
+              <w:t>Kohdeympäristön konfigurointi</w:t>
+            </w:r>
+            <w:r>
+              <w:rPr>
+                <w:webHidden/>
+              </w:rPr>
+              <w:tab/>
+            </w:r>
+            <w:r>
+              <w:rPr>
+                <w:webHidden/>
+              </w:rPr>
+              <w:fldChar w:fldCharType="begin"/>
+            </w:r>
+            <w:r>
+              <w:rPr>
+                <w:webHidden/>
+              </w:rPr>
+              <w:instrText xml:space="preserve"> PAGEREF _Toc318451149 \h </w:instrText>
+            </w:r>
+            <w:r>
+              <w:rPr>
+                <w:webHidden/>
+              </w:rPr>
+            </w:r>
+            <w:r>
+              <w:rPr>
+                <w:webHidden/>
+              </w:rPr>
+              <w:fldChar w:fldCharType="separate"/>
+            </w:r>
+            <w:r>
+              <w:rPr>
+                <w:webHidden/>
+              </w:rPr>
+              <w:t>12</w:t>
+            </w:r>
+            <w:r>
+              <w:rPr>
+                <w:webHidden/>
+              </w:rPr>
+              <w:fldChar w:fldCharType="end"/>
+            </w:r>
+          </w:hyperlink>
+        </w:p>
+        <w:p>
+          <w:pPr>
+            <w:pStyle w:val="TOC2"/>
+            <w:rPr>
+              <w:rFonts w:asciiTheme="minorHAnsi" w:eastAsiaTheme="minorEastAsia" w:hAnsiTheme="minorHAnsi" w:cstheme="minorBidi"/>
+              <w:szCs w:val="22"/>
+              <w:lang w:val="en-US"/>
+            </w:rPr>
+          </w:pPr>
+          <w:hyperlink w:anchor="_Toc318451150" w:history="1">
+            <w:r>
+              <w:rPr>
+                <w:rStyle w:val="Hyperlink"/>
+                <w:lang w:val="fi-FI"/>
+              </w:rPr>
+              <w:t>4.2</w:t>
+            </w:r>
+            <w:r>
+              <w:rPr>
+                <w:rFonts w:asciiTheme="minorHAnsi" w:eastAsiaTheme="minorEastAsia" w:hAnsiTheme="minorHAnsi" w:cstheme="minorBidi"/>
+                <w:szCs w:val="22"/>
+                <w:lang w:val="en-US"/>
+              </w:rPr>
+              <w:tab/>
+            </w:r>
+            <w:r>
+              <w:rPr>
+                <w:rStyle w:val="Hyperlink"/>
+                <w:lang w:val="fi-FI"/>
+              </w:rPr>
+              <w:t>Testiajon suoritus Maven työkalulla</w:t>
+            </w:r>
+            <w:r>
+              <w:rPr>
+                <w:webHidden/>
+              </w:rPr>
+              <w:tab/>
+            </w:r>
+            <w:r>
+              <w:rPr>
+                <w:webHidden/>
+              </w:rPr>
+              <w:fldChar w:fldCharType="begin"/>
+            </w:r>
+            <w:r>
+              <w:rPr>
+                <w:webHidden/>
+              </w:rPr>
+              <w:instrText xml:space="preserve"> PAGEREF _Toc318451150 \h </w:instrText>
+            </w:r>
+            <w:r>
+              <w:rPr>
+                <w:webHidden/>
+              </w:rPr>
+            </w:r>
+            <w:r>
+              <w:rPr>
+                <w:webHidden/>
+              </w:rPr>
+              <w:fldChar w:fldCharType="separate"/>
+            </w:r>
+            <w:r>
+              <w:rPr>
+                <w:webHidden/>
+              </w:rPr>
+              <w:t>12</w:t>
+            </w:r>
+            <w:r>
+              <w:rPr>
+                <w:webHidden/>
+              </w:rPr>
+              <w:fldChar w:fldCharType="end"/>
+            </w:r>
+          </w:hyperlink>
+        </w:p>
+        <w:p>
+          <w:pPr>
+            <w:pStyle w:val="TOC3"/>
+            <w:rPr>
+              <w:rFonts w:asciiTheme="minorHAnsi" w:eastAsiaTheme="minorEastAsia" w:hAnsiTheme="minorHAnsi" w:cstheme="minorBidi"/>
+              <w:szCs w:val="22"/>
+              <w:lang w:val="en-US"/>
+            </w:rPr>
+          </w:pPr>
+          <w:hyperlink w:anchor="_Toc318451151" w:history="1">
+            <w:r>
+              <w:rPr>
+                <w:rStyle w:val="Hyperlink"/>
+                <w:lang w:val="en-US"/>
+              </w:rPr>
+              <w:t>4.2.1</w:t>
+            </w:r>
+            <w:r>
+              <w:rPr>
+                <w:rFonts w:asciiTheme="minorHAnsi" w:eastAsiaTheme="minorEastAsia" w:hAnsiTheme="minorHAnsi" w:cstheme="minorBidi"/>
+                <w:szCs w:val="22"/>
+                <w:lang w:val="en-US"/>
+              </w:rPr>
+              <w:tab/>
+            </w:r>
+            <w:r>
+              <w:rPr>
+                <w:rStyle w:val="Hyperlink"/>
+                <w:lang w:val="en-US"/>
+              </w:rPr>
+              <w:t>Testiajon konfigurointi – ui\resources\testng.xml</w:t>
+            </w:r>
+            <w:r>
+              <w:rPr>
+                <w:webHidden/>
+              </w:rPr>
+              <w:tab/>
+            </w:r>
+            <w:r>
+              <w:rPr>
+                <w:webHidden/>
+              </w:rPr>
+              <w:fldChar w:fldCharType="begin"/>
+            </w:r>
+            <w:r>
+              <w:rPr>
+                <w:webHidden/>
+              </w:rPr>
+              <w:instrText xml:space="preserve"> PAGEREF _Toc318451151 \h </w:instrText>
+            </w:r>
+            <w:r>
+              <w:rPr>
+                <w:webHidden/>
+              </w:rPr>
+            </w:r>
+            <w:r>
+              <w:rPr>
+                <w:webHidden/>
+              </w:rPr>
+              <w:fldChar w:fldCharType="separate"/>
+            </w:r>
+            <w:r>
+              <w:rPr>
+                <w:webHidden/>
+              </w:rPr>
+              <w:t>12</w:t>
+            </w:r>
+            <w:r>
+              <w:rPr>
+                <w:webHidden/>
+              </w:rPr>
+              <w:fldChar w:fldCharType="end"/>
+            </w:r>
+          </w:hyperlink>
+        </w:p>
+        <w:p>
+          <w:pPr>
+            <w:pStyle w:val="TOC3"/>
+            <w:rPr>
+              <w:rFonts w:asciiTheme="minorHAnsi" w:eastAsiaTheme="minorEastAsia" w:hAnsiTheme="minorHAnsi" w:cstheme="minorBidi"/>
+              <w:szCs w:val="22"/>
+              <w:lang w:val="en-US"/>
+            </w:rPr>
+          </w:pPr>
+          <w:hyperlink w:anchor="_Toc318451152" w:history="1">
+            <w:r>
+              <w:rPr>
+                <w:rStyle w:val="Hyperlink"/>
+                <w:lang w:val="fi-FI"/>
+              </w:rPr>
+              <w:t>4.2.2</w:t>
+            </w:r>
+            <w:r>
+              <w:rPr>
+                <w:rFonts w:asciiTheme="minorHAnsi" w:eastAsiaTheme="minorEastAsia" w:hAnsiTheme="minorHAnsi" w:cstheme="minorBidi"/>
+                <w:szCs w:val="22"/>
+                <w:lang w:val="en-US"/>
+              </w:rPr>
+              <w:tab/>
+            </w:r>
+            <w:r>
+              <w:rPr>
+                <w:rStyle w:val="Hyperlink"/>
+                <w:lang w:val="fi-FI"/>
+              </w:rPr>
+              <w:t>Testiajon käynnistys</w:t>
+            </w:r>
+            <w:r>
+              <w:rPr>
+                <w:webHidden/>
+              </w:rPr>
+              <w:tab/>
+            </w:r>
+            <w:r>
+              <w:rPr>
+                <w:webHidden/>
+              </w:rPr>
+              <w:fldChar w:fldCharType="begin"/>
+            </w:r>
+            <w:r>
+              <w:rPr>
+                <w:webHidden/>
+              </w:rPr>
+              <w:instrText xml:space="preserve"> PAGEREF _Toc318451152 \h </w:instrText>
+            </w:r>
+            <w:r>
+              <w:rPr>
+                <w:webHidden/>
+              </w:rPr>
+            </w:r>
+            <w:r>
+              <w:rPr>
+                <w:webHidden/>
+              </w:rPr>
+              <w:fldChar w:fldCharType="separate"/>
+            </w:r>
+            <w:r>
+              <w:rPr>
+                <w:webHidden/>
+              </w:rPr>
+              <w:t>12</w:t>
+            </w:r>
+            <w:r>
+              <w:rPr>
+                <w:webHidden/>
+              </w:rPr>
+              <w:fldChar w:fldCharType="end"/>
+            </w:r>
+          </w:hyperlink>
+        </w:p>
+        <w:p>
+          <w:pPr>
+            <w:pStyle w:val="TOC3"/>
+            <w:rPr>
+              <w:rFonts w:asciiTheme="minorHAnsi" w:eastAsiaTheme="minorEastAsia" w:hAnsiTheme="minorHAnsi" w:cstheme="minorBidi"/>
+              <w:szCs w:val="22"/>
+              <w:lang w:val="en-US"/>
+            </w:rPr>
+          </w:pPr>
+          <w:hyperlink w:anchor="_Toc318451153" w:history="1">
+            <w:r>
+              <w:rPr>
+                <w:rStyle w:val="Hyperlink"/>
+                <w:lang w:val="fi-FI"/>
+              </w:rPr>
+              <w:t>4.2.3</w:t>
+            </w:r>
+            <w:r>
+              <w:rPr>
+                <w:rFonts w:asciiTheme="minorHAnsi" w:eastAsiaTheme="minorEastAsia" w:hAnsiTheme="minorHAnsi" w:cstheme="minorBidi"/>
+                <w:szCs w:val="22"/>
+                <w:lang w:val="en-US"/>
+              </w:rPr>
+              <w:tab/>
+            </w:r>
+            <w:r>
+              <w:rPr>
+                <w:rStyle w:val="Hyperlink"/>
+                <w:lang w:val="fi-FI"/>
+              </w:rPr>
+              <w:t>Testituloksien raportointi (Maven testiajon yhteydessä)</w:t>
+            </w:r>
+            <w:r>
+              <w:rPr>
+                <w:webHidden/>
+              </w:rPr>
+              <w:tab/>
+            </w:r>
+            <w:r>
+              <w:rPr>
+                <w:webHidden/>
+              </w:rPr>
+              <w:fldChar w:fldCharType="begin"/>
+            </w:r>
+            <w:r>
+              <w:rPr>
+                <w:webHidden/>
+              </w:rPr>
+              <w:instrText xml:space="preserve"> PAGEREF _Toc318451153 \h </w:instrText>
+            </w:r>
+            <w:r>
+              <w:rPr>
+                <w:webHidden/>
+              </w:rPr>
+            </w:r>
+            <w:r>
+              <w:rPr>
+                <w:webHidden/>
+              </w:rPr>
+              <w:fldChar w:fldCharType="separate"/>
+            </w:r>
+            <w:r>
+              <w:rPr>
+                <w:webHidden/>
+              </w:rPr>
+              <w:t>12</w:t>
+            </w:r>
+            <w:r>
+              <w:rPr>
+                <w:webHidden/>
+              </w:rPr>
+              <w:fldChar w:fldCharType="end"/>
+            </w:r>
+          </w:hyperlink>
+        </w:p>
+        <w:p>
+          <w:pPr>
+            <w:pStyle w:val="TOC2"/>
+            <w:rPr>
+              <w:rFonts w:asciiTheme="minorHAnsi" w:eastAsiaTheme="minorEastAsia" w:hAnsiTheme="minorHAnsi" w:cstheme="minorBidi"/>
+              <w:szCs w:val="22"/>
+              <w:lang w:val="en-US"/>
+            </w:rPr>
+          </w:pPr>
+          <w:hyperlink w:anchor="_Toc318451154" w:history="1">
+            <w:r>
+              <w:rPr>
+                <w:rStyle w:val="Hyperlink"/>
+                <w:lang w:val="fi-FI"/>
+              </w:rPr>
+              <w:t>4.3</w:t>
+            </w:r>
+            <w:r>
+              <w:rPr>
+                <w:rFonts w:asciiTheme="minorHAnsi" w:eastAsiaTheme="minorEastAsia" w:hAnsiTheme="minorHAnsi" w:cstheme="minorBidi"/>
+                <w:szCs w:val="22"/>
+                <w:lang w:val="en-US"/>
+              </w:rPr>
+              <w:tab/>
+            </w:r>
+            <w:r>
+              <w:rPr>
+                <w:rStyle w:val="Hyperlink"/>
+                <w:lang w:val="fi-FI"/>
+              </w:rPr>
+              <w:t>Testiajon suoritus Eclipse kehitysympäristössä</w:t>
+            </w:r>
+            <w:r>
+              <w:rPr>
+                <w:webHidden/>
+              </w:rPr>
+              <w:tab/>
+            </w:r>
+            <w:r>
+              <w:rPr>
+                <w:webHidden/>
+              </w:rPr>
+              <w:fldChar w:fldCharType="begin"/>
+            </w:r>
+            <w:r>
+              <w:rPr>
+                <w:webHidden/>
+              </w:rPr>
+              <w:instrText xml:space="preserve"> PAGEREF _Toc318451154 \h </w:instrText>
+            </w:r>
+            <w:r>
+              <w:rPr>
+                <w:webHidden/>
+              </w:rPr>
+            </w:r>
+            <w:r>
+              <w:rPr>
+                <w:webHidden/>
+              </w:rPr>
+              <w:fldChar w:fldCharType="separate"/>
+            </w:r>
+            <w:r>
+              <w:rPr>
+                <w:webHidden/>
+              </w:rPr>
+              <w:t>12</w:t>
+            </w:r>
+            <w:r>
+              <w:rPr>
+                <w:webHidden/>
+              </w:rPr>
+              <w:fldChar w:fldCharType="end"/>
+            </w:r>
+          </w:hyperlink>
+        </w:p>
+        <w:p>
+          <w:pPr>
+            <w:pStyle w:val="TOC3"/>
+            <w:rPr>
+              <w:rFonts w:asciiTheme="minorHAnsi" w:eastAsiaTheme="minorEastAsia" w:hAnsiTheme="minorHAnsi" w:cstheme="minorBidi"/>
+              <w:szCs w:val="22"/>
+              <w:lang w:val="en-US"/>
+            </w:rPr>
+          </w:pPr>
+          <w:hyperlink w:anchor="_Toc318451155" w:history="1">
+            <w:r>
+              <w:rPr>
+                <w:rStyle w:val="Hyperlink"/>
+                <w:lang w:val="en-US"/>
+              </w:rPr>
+              <w:t>4.3.1</w:t>
+            </w:r>
+            <w:r>
+              <w:rPr>
+                <w:rFonts w:asciiTheme="minorHAnsi" w:eastAsiaTheme="minorEastAsia" w:hAnsiTheme="minorHAnsi" w:cstheme="minorBidi"/>
+                <w:szCs w:val="22"/>
+                <w:lang w:val="en-US"/>
+              </w:rPr>
+              <w:tab/>
+            </w:r>
+            <w:r>
+              <w:rPr>
+                <w:rStyle w:val="Hyperlink"/>
+                <w:lang w:val="en-US"/>
+              </w:rPr>
+              <w:t xml:space="preserve">Testiluokan ajo - </w:t>
+            </w:r>
+            <w:r>
+              <w:rPr>
+                <w:rStyle w:val="Hyperlink"/>
+                <w:i/>
+                <w:lang w:val="en-US"/>
+              </w:rPr>
+              <w:t>Run As -&gt; TestNG Test</w:t>
+            </w:r>
+            <w:r>
+              <w:rPr>
+                <w:webHidden/>
+              </w:rPr>
+              <w:tab/>
+            </w:r>
+            <w:r>
+              <w:rPr>
+                <w:webHidden/>
+              </w:rPr>
+              <w:fldChar w:fldCharType="begin"/>
+            </w:r>
+            <w:r>
+              <w:rPr>
+                <w:webHidden/>
+              </w:rPr>
+              <w:instrText xml:space="preserve"> PAGEREF _Toc318451155 \h </w:instrText>
+            </w:r>
+            <w:r>
+              <w:rPr>
+                <w:webHidden/>
+              </w:rPr>
+            </w:r>
+            <w:r>
+              <w:rPr>
+                <w:webHidden/>
+              </w:rPr>
+              <w:fldChar w:fldCharType="separate"/>
+            </w:r>
+            <w:r>
+              <w:rPr>
+                <w:webHidden/>
+              </w:rPr>
+              <w:t>12</w:t>
             </w:r>
             <w:r>
               <w:rPr>
@@ -1195,13 +2474,13 @@
               <w:lang w:val="en-US"/>
             </w:rPr>
           </w:pPr>
-          <w:hyperlink w:anchor="_Toc318290252" w:history="1">
+          <w:hyperlink w:anchor="_Toc318451156" w:history="1">
             <w:r>
               <w:rPr>
                 <w:rStyle w:val="Hyperlink"/>
                 <w:lang w:val="fi-FI"/>
               </w:rPr>
-              <w:t>3</w:t>
+              <w:t>5</w:t>
             </w:r>
             <w:r>
               <w:rPr>
@@ -1216,7 +2495,7 @@
                 <w:rStyle w:val="Hyperlink"/>
                 <w:lang w:val="fi-FI"/>
               </w:rPr>
-              <w:t>Testiautomaatioratkaisun asennus</w:t>
+              <w:t>Java toteutuksen rakenne</w:t>
             </w:r>
             <w:r>
               <w:rPr>
@@ -1234,7 +2513,7 @@
               <w:rPr>
                 <w:webHidden/>
               </w:rPr>
-              <w:instrText xml:space="preserve"> PAGEREF _Toc318290252 \h </w:instrText>
+              <w:instrText xml:space="preserve"> PAGEREF _Toc318451156 \h </w:instrText>
             </w:r>
             <w:r>
               <w:rPr>
@@ -1251,457 +2530,7 @@
               <w:rPr>
                 <w:webHidden/>
               </w:rPr>
-              <w:t>5</w:t>
-            </w:r>
-            <w:r>
-              <w:rPr>
-                <w:webHidden/>
-              </w:rPr>
-              <w:fldChar w:fldCharType="end"/>
-            </w:r>
-          </w:hyperlink>
-        </w:p>
-        <w:p>
-          <w:pPr>
-            <w:pStyle w:val="TOC2"/>
-            <w:rPr>
-              <w:rFonts w:asciiTheme="minorHAnsi" w:eastAsiaTheme="minorEastAsia" w:hAnsiTheme="minorHAnsi" w:cstheme="minorBidi"/>
-              <w:szCs w:val="22"/>
-              <w:lang w:val="en-US"/>
-            </w:rPr>
-          </w:pPr>
-          <w:hyperlink w:anchor="_Toc318290253" w:history="1">
-            <w:r>
-              <w:rPr>
-                <w:rStyle w:val="Hyperlink"/>
-                <w:lang w:val="fi-FI"/>
-              </w:rPr>
-              <w:t>3.1</w:t>
-            </w:r>
-            <w:r>
-              <w:rPr>
-                <w:rFonts w:asciiTheme="minorHAnsi" w:eastAsiaTheme="minorEastAsia" w:hAnsiTheme="minorHAnsi" w:cstheme="minorBidi"/>
-                <w:szCs w:val="22"/>
-                <w:lang w:val="en-US"/>
-              </w:rPr>
-              <w:tab/>
-            </w:r>
-            <w:r>
-              <w:rPr>
-                <w:rStyle w:val="Hyperlink"/>
-                <w:lang w:val="fi-FI"/>
-              </w:rPr>
-              <w:t>Esivaatimukset ennen asennusta</w:t>
-            </w:r>
-            <w:r>
-              <w:rPr>
-                <w:webHidden/>
-              </w:rPr>
-              <w:tab/>
-            </w:r>
-            <w:r>
-              <w:rPr>
-                <w:webHidden/>
-              </w:rPr>
-              <w:fldChar w:fldCharType="begin"/>
-            </w:r>
-            <w:r>
-              <w:rPr>
-                <w:webHidden/>
-              </w:rPr>
-              <w:instrText xml:space="preserve"> PAGEREF _Toc318290253 \h </w:instrText>
-            </w:r>
-            <w:r>
-              <w:rPr>
-                <w:webHidden/>
-              </w:rPr>
-            </w:r>
-            <w:r>
-              <w:rPr>
-                <w:webHidden/>
-              </w:rPr>
-              <w:fldChar w:fldCharType="separate"/>
-            </w:r>
-            <w:r>
-              <w:rPr>
-                <w:webHidden/>
-              </w:rPr>
-              <w:t>5</w:t>
-            </w:r>
-            <w:r>
-              <w:rPr>
-                <w:webHidden/>
-              </w:rPr>
-              <w:fldChar w:fldCharType="end"/>
-            </w:r>
-          </w:hyperlink>
-        </w:p>
-        <w:p>
-          <w:pPr>
-            <w:pStyle w:val="TOC2"/>
-            <w:rPr>
-              <w:rFonts w:asciiTheme="minorHAnsi" w:eastAsiaTheme="minorEastAsia" w:hAnsiTheme="minorHAnsi" w:cstheme="minorBidi"/>
-              <w:szCs w:val="22"/>
-              <w:lang w:val="en-US"/>
-            </w:rPr>
-          </w:pPr>
-          <w:hyperlink w:anchor="_Toc318290254" w:history="1">
-            <w:r>
-              <w:rPr>
-                <w:rStyle w:val="Hyperlink"/>
-                <w:lang w:val="fi-FI"/>
-              </w:rPr>
-              <w:t>3.2</w:t>
-            </w:r>
-            <w:r>
-              <w:rPr>
-                <w:rFonts w:asciiTheme="minorHAnsi" w:eastAsiaTheme="minorEastAsia" w:hAnsiTheme="minorHAnsi" w:cstheme="minorBidi"/>
-                <w:szCs w:val="22"/>
-                <w:lang w:val="en-US"/>
-              </w:rPr>
-              <w:tab/>
-            </w:r>
-            <w:r>
-              <w:rPr>
-                <w:rStyle w:val="Hyperlink"/>
-                <w:lang w:val="fi-FI"/>
-              </w:rPr>
-              <w:t>Asennusohjeet</w:t>
-            </w:r>
-            <w:r>
-              <w:rPr>
-                <w:webHidden/>
-              </w:rPr>
-              <w:tab/>
-            </w:r>
-            <w:r>
-              <w:rPr>
-                <w:webHidden/>
-              </w:rPr>
-              <w:fldChar w:fldCharType="begin"/>
-            </w:r>
-            <w:r>
-              <w:rPr>
-                <w:webHidden/>
-              </w:rPr>
-              <w:instrText xml:space="preserve"> PAGEREF _Toc318290254 \h </w:instrText>
-            </w:r>
-            <w:r>
-              <w:rPr>
-                <w:webHidden/>
-              </w:rPr>
-            </w:r>
-            <w:r>
-              <w:rPr>
-                <w:webHidden/>
-              </w:rPr>
-              <w:fldChar w:fldCharType="separate"/>
-            </w:r>
-            <w:r>
-              <w:rPr>
-                <w:webHidden/>
-              </w:rPr>
-              <w:t>5</w:t>
-            </w:r>
-            <w:r>
-              <w:rPr>
-                <w:webHidden/>
-              </w:rPr>
-              <w:fldChar w:fldCharType="end"/>
-            </w:r>
-          </w:hyperlink>
-        </w:p>
-        <w:p>
-          <w:pPr>
-            <w:pStyle w:val="TOC3"/>
-            <w:rPr>
-              <w:rFonts w:asciiTheme="minorHAnsi" w:eastAsiaTheme="minorEastAsia" w:hAnsiTheme="minorHAnsi" w:cstheme="minorBidi"/>
-              <w:szCs w:val="22"/>
-              <w:lang w:val="en-US"/>
-            </w:rPr>
-          </w:pPr>
-          <w:hyperlink w:anchor="_Toc318290255" w:history="1">
-            <w:r>
-              <w:rPr>
-                <w:rStyle w:val="Hyperlink"/>
-                <w:lang w:val="fi-FI"/>
-              </w:rPr>
-              <w:t>3.2.1</w:t>
-            </w:r>
-            <w:r>
-              <w:rPr>
-                <w:rFonts w:asciiTheme="minorHAnsi" w:eastAsiaTheme="minorEastAsia" w:hAnsiTheme="minorHAnsi" w:cstheme="minorBidi"/>
-                <w:szCs w:val="22"/>
-                <w:lang w:val="en-US"/>
-              </w:rPr>
-              <w:tab/>
-            </w:r>
-            <w:r>
-              <w:rPr>
-                <w:rStyle w:val="Hyperlink"/>
-                <w:lang w:val="fi-FI"/>
-              </w:rPr>
-              <w:t>Ratkaisun lähdekoodin noutaminen versionhallintajärjestelmästä</w:t>
-            </w:r>
-            <w:r>
-              <w:rPr>
-                <w:webHidden/>
-              </w:rPr>
-              <w:tab/>
-            </w:r>
-            <w:r>
-              <w:rPr>
-                <w:webHidden/>
-              </w:rPr>
-              <w:fldChar w:fldCharType="begin"/>
-            </w:r>
-            <w:r>
-              <w:rPr>
-                <w:webHidden/>
-              </w:rPr>
-              <w:instrText xml:space="preserve"> PAGEREF _Toc318290255 \h </w:instrText>
-            </w:r>
-            <w:r>
-              <w:rPr>
-                <w:webHidden/>
-              </w:rPr>
-            </w:r>
-            <w:r>
-              <w:rPr>
-                <w:webHidden/>
-              </w:rPr>
-              <w:fldChar w:fldCharType="separate"/>
-            </w:r>
-            <w:r>
-              <w:rPr>
-                <w:webHidden/>
-              </w:rPr>
-              <w:t>5</w:t>
-            </w:r>
-            <w:r>
-              <w:rPr>
-                <w:webHidden/>
-              </w:rPr>
-              <w:fldChar w:fldCharType="end"/>
-            </w:r>
-          </w:hyperlink>
-        </w:p>
-        <w:p>
-          <w:pPr>
-            <w:pStyle w:val="TOC3"/>
-            <w:rPr>
-              <w:rFonts w:asciiTheme="minorHAnsi" w:eastAsiaTheme="minorEastAsia" w:hAnsiTheme="minorHAnsi" w:cstheme="minorBidi"/>
-              <w:szCs w:val="22"/>
-              <w:lang w:val="en-US"/>
-            </w:rPr>
-          </w:pPr>
-          <w:hyperlink w:anchor="_Toc318290256" w:history="1">
-            <w:r>
-              <w:rPr>
-                <w:rStyle w:val="Hyperlink"/>
-                <w:lang w:val="fi-FI"/>
-              </w:rPr>
-              <w:t>3.2.2</w:t>
-            </w:r>
-            <w:r>
-              <w:rPr>
-                <w:rFonts w:asciiTheme="minorHAnsi" w:eastAsiaTheme="minorEastAsia" w:hAnsiTheme="minorHAnsi" w:cstheme="minorBidi"/>
-                <w:szCs w:val="22"/>
-                <w:lang w:val="en-US"/>
-              </w:rPr>
-              <w:tab/>
-            </w:r>
-            <w:r>
-              <w:rPr>
-                <w:rStyle w:val="Hyperlink"/>
-                <w:lang w:val="fi-FI"/>
-              </w:rPr>
-              <w:t>Eclipse projektin luonti Maven työkalulla</w:t>
-            </w:r>
-            <w:r>
-              <w:rPr>
-                <w:webHidden/>
-              </w:rPr>
-              <w:tab/>
-            </w:r>
-            <w:r>
-              <w:rPr>
-                <w:webHidden/>
-              </w:rPr>
-              <w:fldChar w:fldCharType="begin"/>
-            </w:r>
-            <w:r>
-              <w:rPr>
-                <w:webHidden/>
-              </w:rPr>
-              <w:instrText xml:space="preserve"> PAGEREF _Toc318290256 \h </w:instrText>
-            </w:r>
-            <w:r>
-              <w:rPr>
-                <w:webHidden/>
-              </w:rPr>
-            </w:r>
-            <w:r>
-              <w:rPr>
-                <w:webHidden/>
-              </w:rPr>
-              <w:fldChar w:fldCharType="separate"/>
-            </w:r>
-            <w:r>
-              <w:rPr>
-                <w:webHidden/>
-              </w:rPr>
-              <w:t>5</w:t>
-            </w:r>
-            <w:r>
-              <w:rPr>
-                <w:webHidden/>
-              </w:rPr>
-              <w:fldChar w:fldCharType="end"/>
-            </w:r>
-          </w:hyperlink>
-        </w:p>
-        <w:p>
-          <w:pPr>
-            <w:pStyle w:val="TOC3"/>
-            <w:rPr>
-              <w:rFonts w:asciiTheme="minorHAnsi" w:eastAsiaTheme="minorEastAsia" w:hAnsiTheme="minorHAnsi" w:cstheme="minorBidi"/>
-              <w:szCs w:val="22"/>
-              <w:lang w:val="en-US"/>
-            </w:rPr>
-          </w:pPr>
-          <w:hyperlink w:anchor="_Toc318290257" w:history="1">
-            <w:r>
-              <w:rPr>
-                <w:rStyle w:val="Hyperlink"/>
-                <w:lang w:val="fi-FI"/>
-              </w:rPr>
-              <w:t>3.2.3</w:t>
-            </w:r>
-            <w:r>
-              <w:rPr>
-                <w:rFonts w:asciiTheme="minorHAnsi" w:eastAsiaTheme="minorEastAsia" w:hAnsiTheme="minorHAnsi" w:cstheme="minorBidi"/>
-                <w:szCs w:val="22"/>
-                <w:lang w:val="en-US"/>
-              </w:rPr>
-              <w:tab/>
-            </w:r>
-            <w:r>
-              <w:rPr>
-                <w:rStyle w:val="Hyperlink"/>
-                <w:lang w:val="fi-FI"/>
-              </w:rPr>
-              <w:t>M2_REPO classpath muuttujan määrittely Eclipse IDE:ssä</w:t>
-            </w:r>
-            <w:r>
-              <w:rPr>
-                <w:webHidden/>
-              </w:rPr>
-              <w:tab/>
-            </w:r>
-            <w:r>
-              <w:rPr>
-                <w:webHidden/>
-              </w:rPr>
-              <w:fldChar w:fldCharType="begin"/>
-            </w:r>
-            <w:r>
-              <w:rPr>
-                <w:webHidden/>
-              </w:rPr>
-              <w:instrText xml:space="preserve"> PAGEREF _Toc318290257 \h </w:instrText>
-            </w:r>
-            <w:r>
-              <w:rPr>
-                <w:webHidden/>
-              </w:rPr>
-            </w:r>
-            <w:r>
-              <w:rPr>
-                <w:webHidden/>
-              </w:rPr>
-              <w:fldChar w:fldCharType="separate"/>
-            </w:r>
-            <w:r>
-              <w:rPr>
-                <w:webHidden/>
-              </w:rPr>
-              <w:t>6</w:t>
-            </w:r>
-            <w:r>
-              <w:rPr>
-                <w:webHidden/>
-              </w:rPr>
-              <w:fldChar w:fldCharType="end"/>
-            </w:r>
-          </w:hyperlink>
-        </w:p>
-        <w:p>
-          <w:pPr>
-            <w:pStyle w:val="TOC3"/>
-            <w:rPr>
-              <w:rFonts w:asciiTheme="minorHAnsi" w:eastAsiaTheme="minorEastAsia" w:hAnsiTheme="minorHAnsi" w:cstheme="minorBidi"/>
-              <w:szCs w:val="22"/>
-              <w:lang w:val="en-US"/>
-            </w:rPr>
-          </w:pPr>
-          <w:hyperlink w:anchor="_Toc318290258" w:history="1">
-            <w:r>
-              <w:rPr>
-                <w:rStyle w:val="Hyperlink"/>
-                <w:lang w:val="fi-FI"/>
-              </w:rPr>
-              <w:t>3.2.4</w:t>
-            </w:r>
-            <w:r>
-              <w:rPr>
-                <w:rFonts w:asciiTheme="minorHAnsi" w:eastAsiaTheme="minorEastAsia" w:hAnsiTheme="minorHAnsi" w:cstheme="minorBidi"/>
-                <w:szCs w:val="22"/>
-                <w:lang w:val="en-US"/>
-              </w:rPr>
-              <w:tab/>
-            </w:r>
-            <w:r>
-              <w:rPr>
-                <w:rStyle w:val="Hyperlink"/>
-                <w:lang w:val="fi-FI"/>
-              </w:rPr>
-              <w:t>Lisäkomponenttien asennus Eclipse kehitysympäristöön</w:t>
-            </w:r>
-            <w:r>
-              <w:rPr>
-                <w:webHidden/>
-              </w:rPr>
-              <w:tab/>
-            </w:r>
-            <w:r>
-              <w:rPr>
-                <w:webHidden/>
-              </w:rPr>
-              <w:fldChar w:fldCharType="begin"/>
-            </w:r>
-            <w:r>
-              <w:rPr>
-                <w:webHidden/>
-              </w:rPr>
-              <w:instrText xml:space="preserve"> PAGEREF _Toc318290258 \h </w:instrText>
-            </w:r>
-            <w:r>
-              <w:rPr>
-                <w:webHidden/>
-              </w:rPr>
-            </w:r>
-            <w:r>
-              <w:rPr>
-                <w:webHidden/>
-              </w:rPr>
-              <w:fldChar w:fldCharType="separate"/>
-            </w:r>
-            <w:r>
-              <w:rPr>
-                <w:webHidden/>
-              </w:rPr>
-              <w:t>6</w:t>
+              <w:t>14</w:t>
             </w:r>
             <w:r>
               <w:rPr>
@@ -1720,13 +2549,13 @@
               <w:lang w:val="en-US"/>
             </w:rPr>
           </w:pPr>
-          <w:hyperlink w:anchor="_Toc318290259" w:history="1">
+          <w:hyperlink w:anchor="_Toc318451157" w:history="1">
             <w:r>
               <w:rPr>
                 <w:rStyle w:val="Hyperlink"/>
                 <w:lang w:val="fi-FI"/>
               </w:rPr>
-              <w:t>4</w:t>
+              <w:t>6</w:t>
             </w:r>
             <w:r>
               <w:rPr>
@@ -1741,7 +2570,7 @@
                 <w:rStyle w:val="Hyperlink"/>
                 <w:lang w:val="fi-FI"/>
               </w:rPr>
-              <w:t>Testiautomaatioratkaisun käyttö</w:t>
+              <w:t>Nykytoteutuksen puutteet</w:t>
             </w:r>
             <w:r>
               <w:rPr>
@@ -1759,7 +2588,7 @@
               <w:rPr>
                 <w:webHidden/>
               </w:rPr>
-              <w:instrText xml:space="preserve"> PAGEREF _Toc318290259 \h </w:instrText>
+              <w:instrText xml:space="preserve"> PAGEREF _Toc318451157 \h </w:instrText>
             </w:r>
             <w:r>
               <w:rPr>
@@ -1776,540 +2605,7 @@
               <w:rPr>
                 <w:webHidden/>
               </w:rPr>
-              <w:t>12</w:t>
-            </w:r>
-            <w:r>
-              <w:rPr>
-                <w:webHidden/>
-              </w:rPr>
-              <w:fldChar w:fldCharType="end"/>
-            </w:r>
-          </w:hyperlink>
-        </w:p>
-        <w:p>
-          <w:pPr>
-            <w:pStyle w:val="TOC2"/>
-            <w:rPr>
-              <w:rFonts w:asciiTheme="minorHAnsi" w:eastAsiaTheme="minorEastAsia" w:hAnsiTheme="minorHAnsi" w:cstheme="minorBidi"/>
-              <w:szCs w:val="22"/>
-              <w:lang w:val="en-US"/>
-            </w:rPr>
-          </w:pPr>
-          <w:hyperlink w:anchor="_Toc318290260" w:history="1">
-            <w:r>
-              <w:rPr>
-                <w:rStyle w:val="Hyperlink"/>
-                <w:lang w:val="fi-FI"/>
-              </w:rPr>
-              <w:t>4.1</w:t>
-            </w:r>
-            <w:r>
-              <w:rPr>
-                <w:rFonts w:asciiTheme="minorHAnsi" w:eastAsiaTheme="minorEastAsia" w:hAnsiTheme="minorHAnsi" w:cstheme="minorBidi"/>
-                <w:szCs w:val="22"/>
-                <w:lang w:val="en-US"/>
-              </w:rPr>
-              <w:tab/>
-            </w:r>
-            <w:r>
-              <w:rPr>
-                <w:rStyle w:val="Hyperlink"/>
-                <w:lang w:val="fi-FI"/>
-              </w:rPr>
-              <w:t>Kohdeympäristön konfigurointi</w:t>
-            </w:r>
-            <w:r>
-              <w:rPr>
-                <w:webHidden/>
-              </w:rPr>
-              <w:tab/>
-            </w:r>
-            <w:r>
-              <w:rPr>
-                <w:webHidden/>
-              </w:rPr>
-              <w:fldChar w:fldCharType="begin"/>
-            </w:r>
-            <w:r>
-              <w:rPr>
-                <w:webHidden/>
-              </w:rPr>
-              <w:instrText xml:space="preserve"> PAGEREF _Toc318290260 \h </w:instrText>
-            </w:r>
-            <w:r>
-              <w:rPr>
-                <w:webHidden/>
-              </w:rPr>
-            </w:r>
-            <w:r>
-              <w:rPr>
-                <w:webHidden/>
-              </w:rPr>
-              <w:fldChar w:fldCharType="separate"/>
-            </w:r>
-            <w:r>
-              <w:rPr>
-                <w:webHidden/>
-              </w:rPr>
-              <w:t>12</w:t>
-            </w:r>
-            <w:r>
-              <w:rPr>
-                <w:webHidden/>
-              </w:rPr>
-              <w:fldChar w:fldCharType="end"/>
-            </w:r>
-          </w:hyperlink>
-        </w:p>
-        <w:p>
-          <w:pPr>
-            <w:pStyle w:val="TOC2"/>
-            <w:rPr>
-              <w:rFonts w:asciiTheme="minorHAnsi" w:eastAsiaTheme="minorEastAsia" w:hAnsiTheme="minorHAnsi" w:cstheme="minorBidi"/>
-              <w:szCs w:val="22"/>
-              <w:lang w:val="en-US"/>
-            </w:rPr>
-          </w:pPr>
-          <w:hyperlink w:anchor="_Toc318290261" w:history="1">
-            <w:r>
-              <w:rPr>
-                <w:rStyle w:val="Hyperlink"/>
-                <w:lang w:val="fi-FI"/>
-              </w:rPr>
-              <w:t>4.2</w:t>
-            </w:r>
-            <w:r>
-              <w:rPr>
-                <w:rFonts w:asciiTheme="minorHAnsi" w:eastAsiaTheme="minorEastAsia" w:hAnsiTheme="minorHAnsi" w:cstheme="minorBidi"/>
-                <w:szCs w:val="22"/>
-                <w:lang w:val="en-US"/>
-              </w:rPr>
-              <w:tab/>
-            </w:r>
-            <w:r>
-              <w:rPr>
-                <w:rStyle w:val="Hyperlink"/>
-                <w:lang w:val="fi-FI"/>
-              </w:rPr>
-              <w:t>Testiajon suoritus Maven työkalulla</w:t>
-            </w:r>
-            <w:r>
-              <w:rPr>
-                <w:webHidden/>
-              </w:rPr>
-              <w:tab/>
-            </w:r>
-            <w:r>
-              <w:rPr>
-                <w:webHidden/>
-              </w:rPr>
-              <w:fldChar w:fldCharType="begin"/>
-            </w:r>
-            <w:r>
-              <w:rPr>
-                <w:webHidden/>
-              </w:rPr>
-              <w:instrText xml:space="preserve"> PAGEREF _Toc318290261 \h </w:instrText>
-            </w:r>
-            <w:r>
-              <w:rPr>
-                <w:webHidden/>
-              </w:rPr>
-            </w:r>
-            <w:r>
-              <w:rPr>
-                <w:webHidden/>
-              </w:rPr>
-              <w:fldChar w:fldCharType="separate"/>
-            </w:r>
-            <w:r>
-              <w:rPr>
-                <w:webHidden/>
-              </w:rPr>
-              <w:t>12</w:t>
-            </w:r>
-            <w:r>
-              <w:rPr>
-                <w:webHidden/>
-              </w:rPr>
-              <w:fldChar w:fldCharType="end"/>
-            </w:r>
-          </w:hyperlink>
-        </w:p>
-        <w:p>
-          <w:pPr>
-            <w:pStyle w:val="TOC3"/>
-            <w:rPr>
-              <w:rFonts w:asciiTheme="minorHAnsi" w:eastAsiaTheme="minorEastAsia" w:hAnsiTheme="minorHAnsi" w:cstheme="minorBidi"/>
-              <w:szCs w:val="22"/>
-              <w:lang w:val="en-US"/>
-            </w:rPr>
-          </w:pPr>
-          <w:hyperlink w:anchor="_Toc318290262" w:history="1">
-            <w:r>
-              <w:rPr>
-                <w:rStyle w:val="Hyperlink"/>
-                <w:lang w:val="en-US"/>
-              </w:rPr>
-              <w:t>4.2.1</w:t>
-            </w:r>
-            <w:r>
-              <w:rPr>
-                <w:rFonts w:asciiTheme="minorHAnsi" w:eastAsiaTheme="minorEastAsia" w:hAnsiTheme="minorHAnsi" w:cstheme="minorBidi"/>
-                <w:szCs w:val="22"/>
-                <w:lang w:val="en-US"/>
-              </w:rPr>
-              <w:tab/>
-            </w:r>
-            <w:r>
-              <w:rPr>
-                <w:rStyle w:val="Hyperlink"/>
-                <w:lang w:val="en-US"/>
-              </w:rPr>
-              <w:t>Testiajon konfigurointi – ui\resources\testng.xml</w:t>
-            </w:r>
-            <w:r>
-              <w:rPr>
-                <w:webHidden/>
-              </w:rPr>
-              <w:tab/>
-            </w:r>
-            <w:r>
-              <w:rPr>
-                <w:webHidden/>
-              </w:rPr>
-              <w:fldChar w:fldCharType="begin"/>
-            </w:r>
-            <w:r>
-              <w:rPr>
-                <w:webHidden/>
-              </w:rPr>
-              <w:instrText xml:space="preserve"> PAGEREF _Toc318290262 \h </w:instrText>
-            </w:r>
-            <w:r>
-              <w:rPr>
-                <w:webHidden/>
-              </w:rPr>
-            </w:r>
-            <w:r>
-              <w:rPr>
-                <w:webHidden/>
-              </w:rPr>
-              <w:fldChar w:fldCharType="separate"/>
-            </w:r>
-            <w:r>
-              <w:rPr>
-                <w:webHidden/>
-              </w:rPr>
-              <w:t>12</w:t>
-            </w:r>
-            <w:r>
-              <w:rPr>
-                <w:webHidden/>
-              </w:rPr>
-              <w:fldChar w:fldCharType="end"/>
-            </w:r>
-          </w:hyperlink>
-        </w:p>
-        <w:p>
-          <w:pPr>
-            <w:pStyle w:val="TOC3"/>
-            <w:rPr>
-              <w:rFonts w:asciiTheme="minorHAnsi" w:eastAsiaTheme="minorEastAsia" w:hAnsiTheme="minorHAnsi" w:cstheme="minorBidi"/>
-              <w:szCs w:val="22"/>
-              <w:lang w:val="en-US"/>
-            </w:rPr>
-          </w:pPr>
-          <w:hyperlink w:anchor="_Toc318290263" w:history="1">
-            <w:r>
-              <w:rPr>
-                <w:rStyle w:val="Hyperlink"/>
-                <w:lang w:val="fi-FI"/>
-              </w:rPr>
-              <w:t>4.2.2</w:t>
-            </w:r>
-            <w:r>
-              <w:rPr>
-                <w:rFonts w:asciiTheme="minorHAnsi" w:eastAsiaTheme="minorEastAsia" w:hAnsiTheme="minorHAnsi" w:cstheme="minorBidi"/>
-                <w:szCs w:val="22"/>
-                <w:lang w:val="en-US"/>
-              </w:rPr>
-              <w:tab/>
-            </w:r>
-            <w:r>
-              <w:rPr>
-                <w:rStyle w:val="Hyperlink"/>
-                <w:lang w:val="fi-FI"/>
-              </w:rPr>
-              <w:t>Testiajon käynnistys</w:t>
-            </w:r>
-            <w:r>
-              <w:rPr>
-                <w:webHidden/>
-              </w:rPr>
-              <w:tab/>
-            </w:r>
-            <w:r>
-              <w:rPr>
-                <w:webHidden/>
-              </w:rPr>
-              <w:fldChar w:fldCharType="begin"/>
-            </w:r>
-            <w:r>
-              <w:rPr>
-                <w:webHidden/>
-              </w:rPr>
-              <w:instrText xml:space="preserve"> PAGEREF _Toc318290263 \h </w:instrText>
-            </w:r>
-            <w:r>
-              <w:rPr>
-                <w:webHidden/>
-              </w:rPr>
-            </w:r>
-            <w:r>
-              <w:rPr>
-                <w:webHidden/>
-              </w:rPr>
-              <w:fldChar w:fldCharType="separate"/>
-            </w:r>
-            <w:r>
-              <w:rPr>
-                <w:webHidden/>
-              </w:rPr>
-              <w:t>12</w:t>
-            </w:r>
-            <w:r>
-              <w:rPr>
-                <w:webHidden/>
-              </w:rPr>
-              <w:fldChar w:fldCharType="end"/>
-            </w:r>
-          </w:hyperlink>
-        </w:p>
-        <w:p>
-          <w:pPr>
-            <w:pStyle w:val="TOC3"/>
-            <w:rPr>
-              <w:rFonts w:asciiTheme="minorHAnsi" w:eastAsiaTheme="minorEastAsia" w:hAnsiTheme="minorHAnsi" w:cstheme="minorBidi"/>
-              <w:szCs w:val="22"/>
-              <w:lang w:val="en-US"/>
-            </w:rPr>
-          </w:pPr>
-          <w:hyperlink w:anchor="_Toc318290264" w:history="1">
-            <w:r>
-              <w:rPr>
-                <w:rStyle w:val="Hyperlink"/>
-                <w:lang w:val="fi-FI"/>
-              </w:rPr>
-              <w:t>4.2.3</w:t>
-            </w:r>
-            <w:r>
-              <w:rPr>
-                <w:rFonts w:asciiTheme="minorHAnsi" w:eastAsiaTheme="minorEastAsia" w:hAnsiTheme="minorHAnsi" w:cstheme="minorBidi"/>
-                <w:szCs w:val="22"/>
-                <w:lang w:val="en-US"/>
-              </w:rPr>
-              <w:tab/>
-            </w:r>
-            <w:r>
-              <w:rPr>
-                <w:rStyle w:val="Hyperlink"/>
-                <w:lang w:val="fi-FI"/>
-              </w:rPr>
-              <w:t>Testituloksien raportointi (Maven testiajon yhteydessä)</w:t>
-            </w:r>
-            <w:r>
-              <w:rPr>
-                <w:webHidden/>
-              </w:rPr>
-              <w:tab/>
-            </w:r>
-            <w:r>
-              <w:rPr>
-                <w:webHidden/>
-              </w:rPr>
-              <w:fldChar w:fldCharType="begin"/>
-            </w:r>
-            <w:r>
-              <w:rPr>
-                <w:webHidden/>
-              </w:rPr>
-              <w:instrText xml:space="preserve"> PAGEREF _Toc318290264 \h </w:instrText>
-            </w:r>
-            <w:r>
-              <w:rPr>
-                <w:webHidden/>
-              </w:rPr>
-            </w:r>
-            <w:r>
-              <w:rPr>
-                <w:webHidden/>
-              </w:rPr>
-              <w:fldChar w:fldCharType="separate"/>
-            </w:r>
-            <w:r>
-              <w:rPr>
-                <w:webHidden/>
-              </w:rPr>
-              <w:t>12</w:t>
-            </w:r>
-            <w:r>
-              <w:rPr>
-                <w:webHidden/>
-              </w:rPr>
-              <w:fldChar w:fldCharType="end"/>
-            </w:r>
-          </w:hyperlink>
-        </w:p>
-        <w:p>
-          <w:pPr>
-            <w:pStyle w:val="TOC2"/>
-            <w:rPr>
-              <w:rFonts w:asciiTheme="minorHAnsi" w:eastAsiaTheme="minorEastAsia" w:hAnsiTheme="minorHAnsi" w:cstheme="minorBidi"/>
-              <w:szCs w:val="22"/>
-              <w:lang w:val="en-US"/>
-            </w:rPr>
-          </w:pPr>
-          <w:hyperlink w:anchor="_Toc318290265" w:history="1">
-            <w:r>
-              <w:rPr>
-                <w:rStyle w:val="Hyperlink"/>
-                <w:lang w:val="fi-FI"/>
-              </w:rPr>
-              <w:t>4.3</w:t>
-            </w:r>
-            <w:r>
-              <w:rPr>
-                <w:rFonts w:asciiTheme="minorHAnsi" w:eastAsiaTheme="minorEastAsia" w:hAnsiTheme="minorHAnsi" w:cstheme="minorBidi"/>
-                <w:szCs w:val="22"/>
-                <w:lang w:val="en-US"/>
-              </w:rPr>
-              <w:tab/>
-            </w:r>
-            <w:r>
-              <w:rPr>
-                <w:rStyle w:val="Hyperlink"/>
-                <w:lang w:val="fi-FI"/>
-              </w:rPr>
-              <w:t>Testiajon suoritus Eclipse kehitysympäristössä</w:t>
-            </w:r>
-            <w:r>
-              <w:rPr>
-                <w:webHidden/>
-              </w:rPr>
-              <w:tab/>
-            </w:r>
-            <w:r>
-              <w:rPr>
-                <w:webHidden/>
-              </w:rPr>
-              <w:fldChar w:fldCharType="begin"/>
-            </w:r>
-            <w:r>
-              <w:rPr>
-                <w:webHidden/>
-              </w:rPr>
-              <w:instrText xml:space="preserve"> PAGEREF _Toc318290265 \h </w:instrText>
-            </w:r>
-            <w:r>
-              <w:rPr>
-                <w:webHidden/>
-              </w:rPr>
-            </w:r>
-            <w:r>
-              <w:rPr>
-                <w:webHidden/>
-              </w:rPr>
-              <w:fldChar w:fldCharType="separate"/>
-            </w:r>
-            <w:r>
-              <w:rPr>
-                <w:webHidden/>
-              </w:rPr>
-              <w:t>12</w:t>
-            </w:r>
-            <w:r>
-              <w:rPr>
-                <w:webHidden/>
-              </w:rPr>
-              <w:fldChar w:fldCharType="end"/>
-            </w:r>
-          </w:hyperlink>
-        </w:p>
-        <w:p>
-          <w:pPr>
-            <w:pStyle w:val="TOC3"/>
-            <w:rPr>
-              <w:rFonts w:asciiTheme="minorHAnsi" w:eastAsiaTheme="minorEastAsia" w:hAnsiTheme="minorHAnsi" w:cstheme="minorBidi"/>
-              <w:szCs w:val="22"/>
-              <w:lang w:val="en-US"/>
-            </w:rPr>
-          </w:pPr>
-          <w:hyperlink w:anchor="_Toc318290266" w:history="1">
-            <w:r>
-              <w:rPr>
-                <w:rStyle w:val="Hyperlink"/>
-                <w:lang w:val="en-US"/>
-              </w:rPr>
-              <w:t>4.3.1</w:t>
-            </w:r>
-            <w:r>
-              <w:rPr>
-                <w:rFonts w:asciiTheme="minorHAnsi" w:eastAsiaTheme="minorEastAsia" w:hAnsiTheme="minorHAnsi" w:cstheme="minorBidi"/>
-                <w:szCs w:val="22"/>
-                <w:lang w:val="en-US"/>
-              </w:rPr>
-              <w:tab/>
-            </w:r>
-            <w:r>
-              <w:rPr>
-                <w:rStyle w:val="Hyperlink"/>
-                <w:lang w:val="en-US"/>
-              </w:rPr>
-              <w:t xml:space="preserve">Testiluokan ajo - </w:t>
-            </w:r>
-            <w:r>
-              <w:rPr>
-                <w:rStyle w:val="Hyperlink"/>
-                <w:i/>
-                <w:lang w:val="en-US"/>
-              </w:rPr>
-              <w:t>Run As -&gt; TestNG Test</w:t>
-            </w:r>
-            <w:r>
-              <w:rPr>
-                <w:webHidden/>
-              </w:rPr>
-              <w:tab/>
-            </w:r>
-            <w:r>
-              <w:rPr>
-                <w:webHidden/>
-              </w:rPr>
-              <w:fldChar w:fldCharType="begin"/>
-            </w:r>
-            <w:r>
-              <w:rPr>
-                <w:webHidden/>
-              </w:rPr>
-              <w:instrText xml:space="preserve"> PAGEREF _Toc318290266 \h </w:instrText>
-            </w:r>
-            <w:r>
-              <w:rPr>
-                <w:webHidden/>
-              </w:rPr>
-            </w:r>
-            <w:r>
-              <w:rPr>
-                <w:webHidden/>
-              </w:rPr>
-              <w:fldChar w:fldCharType="separate"/>
-            </w:r>
-            <w:r>
-              <w:rPr>
-                <w:webHidden/>
-              </w:rPr>
-              <w:t>12</w:t>
+              <w:t>14</w:t>
             </w:r>
             <w:r>
               <w:rPr>
@@ -2328,13 +2624,13 @@
               <w:lang w:val="en-US"/>
             </w:rPr>
           </w:pPr>
-          <w:hyperlink w:anchor="_Toc318290267" w:history="1">
+          <w:hyperlink w:anchor="_Toc318451158" w:history="1">
             <w:r>
               <w:rPr>
                 <w:rStyle w:val="Hyperlink"/>
                 <w:lang w:val="fi-FI"/>
               </w:rPr>
-              <w:t>5</w:t>
+              <w:t>7</w:t>
             </w:r>
             <w:r>
               <w:rPr>
@@ -2349,7 +2645,7 @@
                 <w:rStyle w:val="Hyperlink"/>
                 <w:lang w:val="fi-FI"/>
               </w:rPr>
-              <w:t>Java toteutuksen rakenne</w:t>
+              <w:t>Vinkkejä jatkokehitykseen</w:t>
             </w:r>
             <w:r>
               <w:rPr>
@@ -2367,157 +2663,7 @@
               <w:rPr>
                 <w:webHidden/>
               </w:rPr>
-              <w:instrText xml:space="preserve"> PAGEREF _Toc318290267 \h </w:instrText>
-            </w:r>
-            <w:r>
-              <w:rPr>
-                <w:webHidden/>
-              </w:rPr>
-            </w:r>
-            <w:r>
-              <w:rPr>
-                <w:webHidden/>
-              </w:rPr>
-              <w:fldChar w:fldCharType="separate"/>
-            </w:r>
-            <w:r>
-              <w:rPr>
-                <w:webHidden/>
-              </w:rPr>
-              <w:t>14</w:t>
-            </w:r>
-            <w:r>
-              <w:rPr>
-                <w:webHidden/>
-              </w:rPr>
-              <w:fldChar w:fldCharType="end"/>
-            </w:r>
-          </w:hyperlink>
-        </w:p>
-        <w:p>
-          <w:pPr>
-            <w:pStyle w:val="TOC1"/>
-            <w:rPr>
-              <w:rFonts w:asciiTheme="minorHAnsi" w:eastAsiaTheme="minorEastAsia" w:hAnsiTheme="minorHAnsi" w:cstheme="minorBidi"/>
-              <w:szCs w:val="22"/>
-              <w:lang w:val="en-US"/>
-            </w:rPr>
-          </w:pPr>
-          <w:hyperlink w:anchor="_Toc318290268" w:history="1">
-            <w:r>
-              <w:rPr>
-                <w:rStyle w:val="Hyperlink"/>
-                <w:lang w:val="fi-FI"/>
-              </w:rPr>
-              <w:t>6</w:t>
-            </w:r>
-            <w:r>
-              <w:rPr>
-                <w:rFonts w:asciiTheme="minorHAnsi" w:eastAsiaTheme="minorEastAsia" w:hAnsiTheme="minorHAnsi" w:cstheme="minorBidi"/>
-                <w:szCs w:val="22"/>
-                <w:lang w:val="en-US"/>
-              </w:rPr>
-              <w:tab/>
-            </w:r>
-            <w:r>
-              <w:rPr>
-                <w:rStyle w:val="Hyperlink"/>
-                <w:lang w:val="fi-FI"/>
-              </w:rPr>
-              <w:t>Nykytoteutuksen puutteet</w:t>
-            </w:r>
-            <w:r>
-              <w:rPr>
-                <w:webHidden/>
-              </w:rPr>
-              <w:tab/>
-            </w:r>
-            <w:r>
-              <w:rPr>
-                <w:webHidden/>
-              </w:rPr>
-              <w:fldChar w:fldCharType="begin"/>
-            </w:r>
-            <w:r>
-              <w:rPr>
-                <w:webHidden/>
-              </w:rPr>
-              <w:instrText xml:space="preserve"> PAGEREF _Toc318290268 \h </w:instrText>
-            </w:r>
-            <w:r>
-              <w:rPr>
-                <w:webHidden/>
-              </w:rPr>
-            </w:r>
-            <w:r>
-              <w:rPr>
-                <w:webHidden/>
-              </w:rPr>
-              <w:fldChar w:fldCharType="separate"/>
-            </w:r>
-            <w:r>
-              <w:rPr>
-                <w:webHidden/>
-              </w:rPr>
-              <w:t>14</w:t>
-            </w:r>
-            <w:r>
-              <w:rPr>
-                <w:webHidden/>
-              </w:rPr>
-              <w:fldChar w:fldCharType="end"/>
-            </w:r>
-          </w:hyperlink>
-        </w:p>
-        <w:p>
-          <w:pPr>
-            <w:pStyle w:val="TOC1"/>
-            <w:rPr>
-              <w:rFonts w:asciiTheme="minorHAnsi" w:eastAsiaTheme="minorEastAsia" w:hAnsiTheme="minorHAnsi" w:cstheme="minorBidi"/>
-              <w:szCs w:val="22"/>
-              <w:lang w:val="en-US"/>
-            </w:rPr>
-          </w:pPr>
-          <w:hyperlink w:anchor="_Toc318290269" w:history="1">
-            <w:r>
-              <w:rPr>
-                <w:rStyle w:val="Hyperlink"/>
-                <w:lang w:val="fi-FI"/>
-              </w:rPr>
-              <w:t>7</w:t>
-            </w:r>
-            <w:r>
-              <w:rPr>
-                <w:rFonts w:asciiTheme="minorHAnsi" w:eastAsiaTheme="minorEastAsia" w:hAnsiTheme="minorHAnsi" w:cstheme="minorBidi"/>
-                <w:szCs w:val="22"/>
-                <w:lang w:val="en-US"/>
-              </w:rPr>
-              <w:tab/>
-            </w:r>
-            <w:r>
-              <w:rPr>
-                <w:rStyle w:val="Hyperlink"/>
-                <w:lang w:val="fi-FI"/>
-              </w:rPr>
-              <w:t>Vinkkejä jatkokehitykseen</w:t>
-            </w:r>
-            <w:r>
-              <w:rPr>
-                <w:webHidden/>
-              </w:rPr>
-              <w:tab/>
-            </w:r>
-            <w:r>
-              <w:rPr>
-                <w:webHidden/>
-              </w:rPr>
-              <w:fldChar w:fldCharType="begin"/>
-            </w:r>
-            <w:r>
-              <w:rPr>
-                <w:webHidden/>
-              </w:rPr>
-              <w:instrText xml:space="preserve"> PAGEREF _Toc318290269 \h </w:instrText>
+              <w:instrText xml:space="preserve"> PAGEREF _Toc318451158 \h </w:instrText>
             </w:r>
             <w:r>
               <w:rPr>
@@ -2576,8 +2722,8 @@
         </w:rPr>
         <w:br w:type="page"/>
       </w:r>
-      <w:bookmarkStart w:id="1" w:name="_Toc218408392"/>
-      <w:bookmarkStart w:id="2" w:name="_Toc318290248"/>
+      <w:bookmarkStart w:id="2" w:name="_Toc218408392"/>
+      <w:bookmarkStart w:id="3" w:name="_Toc318451136"/>
       <w:r>
         <w:rPr>
           <w:lang w:val="fi-FI"/>
@@ -2585,8 +2731,8 @@
         <w:lastRenderedPageBreak/>
         <w:t>Johdanto</w:t>
       </w:r>
-      <w:bookmarkEnd w:id="1"/>
       <w:bookmarkEnd w:id="2"/>
+      <w:bookmarkEnd w:id="3"/>
     </w:p>
     <w:p>
       <w:pPr>
@@ -2595,14 +2741,14 @@
           <w:lang w:val="fi-FI"/>
         </w:rPr>
       </w:pPr>
-      <w:bookmarkStart w:id="3" w:name="_Toc318290249"/>
+      <w:bookmarkStart w:id="4" w:name="_Toc318451137"/>
       <w:r>
         <w:rPr>
           <w:lang w:val="fi-FI"/>
         </w:rPr>
         <w:t>Tämän dokumentin sisältö</w:t>
       </w:r>
-      <w:bookmarkEnd w:id="3"/>
+      <w:bookmarkEnd w:id="4"/>
     </w:p>
     <w:p>
       <w:pPr>
@@ -2637,14 +2783,14 @@
           <w:lang w:val="fi-FI"/>
         </w:rPr>
       </w:pPr>
-      <w:bookmarkStart w:id="4" w:name="_Toc318290250"/>
+      <w:bookmarkStart w:id="5" w:name="_Toc318451138"/>
       <w:r>
         <w:rPr>
           <w:lang w:val="fi-FI"/>
         </w:rPr>
         <w:t>Muut taustatiedot</w:t>
       </w:r>
-      <w:bookmarkEnd w:id="4"/>
+      <w:bookmarkEnd w:id="5"/>
     </w:p>
     <w:p>
       <w:pPr>
@@ -2699,7 +2845,7 @@
           <w:lang w:val="fi-FI"/>
         </w:rPr>
       </w:pPr>
-      <w:bookmarkStart w:id="5" w:name="_Toc318290251"/>
+      <w:bookmarkStart w:id="6" w:name="_Toc318451139"/>
       <w:r>
         <w:rPr>
           <w:lang w:val="fi-FI"/>
@@ -2718,7 +2864,7 @@
         </w:rPr>
         <w:t>esta</w:t>
       </w:r>
-      <w:bookmarkEnd w:id="5"/>
+      <w:bookmarkEnd w:id="6"/>
     </w:p>
     <w:p>
       <w:pPr>
@@ -3047,7 +3193,7 @@
           <w:lang w:val="fi-FI"/>
         </w:rPr>
       </w:pPr>
-      <w:bookmarkStart w:id="6" w:name="_Toc318290252"/>
+      <w:bookmarkStart w:id="7" w:name="_Toc318451140"/>
       <w:r>
         <w:rPr>
           <w:lang w:val="fi-FI"/>
@@ -3055,7 +3201,7 @@
         <w:lastRenderedPageBreak/>
         <w:t>Testiautomaatioratkaisun asennus</w:t>
       </w:r>
-      <w:bookmarkEnd w:id="6"/>
+      <w:bookmarkEnd w:id="7"/>
     </w:p>
     <w:p>
       <w:pPr>
@@ -3064,14 +3210,14 @@
           <w:lang w:val="fi-FI"/>
         </w:rPr>
       </w:pPr>
-      <w:bookmarkStart w:id="7" w:name="_Toc318290253"/>
+      <w:bookmarkStart w:id="8" w:name="_Toc318451141"/>
       <w:r>
         <w:rPr>
           <w:lang w:val="fi-FI"/>
         </w:rPr>
         <w:t>Esivaatimukset ennen asennusta</w:t>
       </w:r>
-      <w:bookmarkEnd w:id="7"/>
+      <w:bookmarkEnd w:id="8"/>
     </w:p>
     <w:p>
       <w:pPr>
@@ -3549,14 +3695,14 @@
           <w:lang w:val="fi-FI"/>
         </w:rPr>
       </w:pPr>
-      <w:bookmarkStart w:id="8" w:name="_Toc318290254"/>
+      <w:bookmarkStart w:id="9" w:name="_Toc318451142"/>
       <w:r>
         <w:rPr>
           <w:lang w:val="fi-FI"/>
         </w:rPr>
         <w:t>Asennusohjeet</w:t>
       </w:r>
-      <w:bookmarkEnd w:id="8"/>
+      <w:bookmarkEnd w:id="9"/>
     </w:p>
     <w:p>
       <w:pPr>
@@ -3565,7 +3711,7 @@
           <w:lang w:val="fi-FI"/>
         </w:rPr>
       </w:pPr>
-      <w:bookmarkStart w:id="9" w:name="_Toc318290255"/>
+      <w:bookmarkStart w:id="10" w:name="_Toc318451143"/>
       <w:r>
         <w:rPr>
           <w:lang w:val="fi-FI"/>
@@ -3596,7 +3742,7 @@
         </w:rPr>
         <w:t>ähdekoodin noutaminen versionhallintajärjestelmästä</w:t>
       </w:r>
-      <w:bookmarkEnd w:id="9"/>
+      <w:bookmarkEnd w:id="10"/>
     </w:p>
     <w:p>
       <w:pPr>
@@ -3724,14 +3870,14 @@
           <w:lang w:val="fi-FI"/>
         </w:rPr>
       </w:pPr>
-      <w:bookmarkStart w:id="10" w:name="_Toc318290256"/>
+      <w:bookmarkStart w:id="11" w:name="_Toc318451144"/>
       <w:r>
         <w:rPr>
           <w:lang w:val="fi-FI"/>
         </w:rPr>
         <w:t>Eclipse projektin luonti Maven työkalulla</w:t>
       </w:r>
-      <w:bookmarkEnd w:id="10"/>
+      <w:bookmarkEnd w:id="11"/>
     </w:p>
     <w:p>
       <w:pPr>
@@ -3775,15 +3921,79 @@
           <w:lang w:val="fi-FI"/>
         </w:rPr>
       </w:pPr>
-      <w:bookmarkStart w:id="11" w:name="_Toc318290257"/>
+      <w:bookmarkStart w:id="12" w:name="_Toc318451145"/>
       <w:r>
         <w:rPr>
           <w:lang w:val="fi-FI"/>
         </w:rPr>
         <w:lastRenderedPageBreak/>
+        <w:t>P</w:t>
+      </w:r>
+      <w:r>
+        <w:rPr>
+          <w:lang w:val="fi-FI"/>
+        </w:rPr>
+        <w:t xml:space="preserve">rojektin </w:t>
+      </w:r>
+      <w:r>
+        <w:rPr>
+          <w:lang w:val="fi-FI"/>
+        </w:rPr>
+        <w:t>tuonti Eclipse kehitysympäristöön</w:t>
+      </w:r>
+      <w:bookmarkEnd w:id="12"/>
+    </w:p>
+    <w:p>
+      <w:pPr>
+        <w:pStyle w:val="BodyText"/>
+        <w:rPr>
+          <w:lang w:val="fi-FI"/>
+        </w:rPr>
+      </w:pPr>
+      <w:r>
+        <w:rPr>
+          <w:lang w:val="fi-FI"/>
+        </w:rPr>
+        <w:t>Projekti tuodaan Eclipse ympäristöön seuraavan valikon kautta:</w:t>
+      </w:r>
+    </w:p>
+    <w:p>
+      <w:pPr>
+        <w:pStyle w:val="BodyText"/>
+        <w:numPr>
+          <w:ilvl w:val="0"/>
+          <w:numId w:val="6"/>
+        </w:numPr>
+        <w:rPr>
+          <w:rFonts w:asciiTheme="majorHAnsi" w:hAnsiTheme="majorHAnsi" w:cstheme="majorHAnsi"/>
+          <w:i/>
+          <w:lang w:val="en-US"/>
+        </w:rPr>
+      </w:pPr>
+      <w:r>
+        <w:rPr>
+          <w:rFonts w:asciiTheme="majorHAnsi" w:hAnsiTheme="majorHAnsi" w:cstheme="majorHAnsi"/>
+          <w:i/>
+          <w:lang w:val="en-US"/>
+        </w:rPr>
+        <w:t>File -&gt; Import... -&gt; Existing Projects into Workspace</w:t>
+      </w:r>
+    </w:p>
+    <w:p>
+      <w:pPr>
+        <w:pStyle w:val="Heading3"/>
+        <w:rPr>
+          <w:lang w:val="fi-FI"/>
+        </w:rPr>
+      </w:pPr>
+      <w:bookmarkStart w:id="13" w:name="_Toc318451146"/>
+      <w:r>
+        <w:rPr>
+          <w:lang w:val="fi-FI"/>
+        </w:rPr>
         <w:t>M2_REPO classpath muuttujan määrittely Eclipse IDE:ssä</w:t>
       </w:r>
-      <w:bookmarkEnd w:id="11"/>
+      <w:bookmarkEnd w:id="13"/>
     </w:p>
     <w:p>
       <w:pPr>
@@ -3941,16 +4151,16 @@
           <w:lang w:val="fi-FI"/>
         </w:rPr>
       </w:pPr>
-      <w:bookmarkStart w:id="12" w:name="_Toc318023824"/>
-      <w:bookmarkStart w:id="13" w:name="_Toc318290258"/>
+      <w:bookmarkStart w:id="14" w:name="_Toc318023824"/>
+      <w:bookmarkStart w:id="15" w:name="_Toc318451147"/>
       <w:r>
         <w:rPr>
           <w:lang w:val="fi-FI"/>
         </w:rPr>
         <w:t>Lisäkomponenttien asennus Eclipse kehitysympäristöön</w:t>
       </w:r>
-      <w:bookmarkEnd w:id="12"/>
-      <w:bookmarkEnd w:id="13"/>
+      <w:bookmarkEnd w:id="14"/>
+      <w:bookmarkEnd w:id="15"/>
       <w:r>
         <w:rPr>
           <w:lang w:val="fi-FI"/>
@@ -4497,14 +4707,14 @@
         </w:rPr>
         <w:t xml:space="preserve"> </w:t>
       </w:r>
-      <w:bookmarkStart w:id="14" w:name="m2eclipse_asennus"/>
+      <w:bookmarkStart w:id="16" w:name="m2eclipse_asennus"/>
       <w:r>
         <w:rPr>
           <w:lang w:val="fi-FI"/>
         </w:rPr>
         <w:t>m2eclipse plug-in asennus</w:t>
       </w:r>
-      <w:bookmarkEnd w:id="14"/>
+      <w:bookmarkEnd w:id="16"/>
       <w:r>
         <w:rPr>
           <w:lang w:val="fi-FI"/>
@@ -4647,14 +4857,14 @@
         </w:rPr>
         <w:t xml:space="preserve"> </w:t>
       </w:r>
-      <w:bookmarkStart w:id="15" w:name="maven_Eclipse_kaytto"/>
+      <w:bookmarkStart w:id="17" w:name="maven_Eclipse_kaytto"/>
       <w:r>
         <w:rPr>
           <w:lang w:val="fi-FI"/>
         </w:rPr>
         <w:t xml:space="preserve">maven työkalun käyttöesimerkki Eclipse </w:t>
       </w:r>
-      <w:bookmarkEnd w:id="15"/>
+      <w:bookmarkEnd w:id="17"/>
       <w:r>
         <w:rPr>
           <w:lang w:val="fi-FI"/>
@@ -4674,8 +4884,13 @@
       <w:pPr>
         <w:pStyle w:val="Heading4"/>
       </w:pPr>
-      <w:r>
-        <w:t xml:space="preserve">TestNG Eclipse plug-in </w:t>
+      <w:proofErr w:type="spellStart"/>
+      <w:r>
+        <w:t>TestNG</w:t>
+      </w:r>
+      <w:proofErr w:type="spellEnd"/>
+      <w:r>
+        <w:t xml:space="preserve"> Eclipse plug-in </w:t>
       </w:r>
       <w:proofErr w:type="spellStart"/>
       <w:r>
@@ -4829,6 +5044,7 @@
         </w:rPr>
       </w:pPr>
       <w:hyperlink w:anchor="TestNG_Eclipse_asennus" w:history="1">
+        <w:proofErr w:type="spellStart"/>
         <w:r>
           <w:rPr>
             <w:rStyle w:val="Hyperlink"/>
@@ -4836,7 +5052,17 @@
             <w:szCs w:val="18"/>
             <w:lang w:val="en-US"/>
           </w:rPr>
-          <w:t xml:space="preserve">TestNG Eclipse plug-in </w:t>
+          <w:t>TestNG</w:t>
+        </w:r>
+        <w:proofErr w:type="spellEnd"/>
+        <w:r>
+          <w:rPr>
+            <w:rStyle w:val="Hyperlink"/>
+            <w:sz w:val="18"/>
+            <w:szCs w:val="18"/>
+            <w:lang w:val="en-US"/>
+          </w:rPr>
+          <w:t xml:space="preserve"> Eclipse plug-in </w:t>
         </w:r>
         <w:proofErr w:type="spellStart"/>
         <w:r>
@@ -4906,25 +5132,7 @@
             <w:szCs w:val="18"/>
             <w:lang w:val="fi-FI"/>
           </w:rPr>
-          <w:t>TestNG testiajon suoritus Ecli</w:t>
-        </w:r>
-        <w:r>
-          <w:rPr>
-            <w:rStyle w:val="Hyperlink"/>
-            <w:sz w:val="18"/>
-            <w:szCs w:val="18"/>
-            <w:lang w:val="fi-FI"/>
-          </w:rPr>
-          <w:t>p</w:t>
-        </w:r>
-        <w:r>
-          <w:rPr>
-            <w:rStyle w:val="Hyperlink"/>
-            <w:sz w:val="18"/>
-            <w:szCs w:val="18"/>
-            <w:lang w:val="fi-FI"/>
-          </w:rPr>
-          <w:t>se ympäristössä (käyttöesimerkki 2)</w:t>
+          <w:t>TestNG testiajon suoritus Eclipse ympäristössä (käyttöesimerkki 2)</w:t>
         </w:r>
       </w:hyperlink>
     </w:p>
@@ -5057,7 +5265,7 @@
         </w:rPr>
         <w:t xml:space="preserve"> </w:t>
       </w:r>
-      <w:bookmarkStart w:id="16" w:name="TestNG_Eclipse_asennus"/>
+      <w:bookmarkStart w:id="18" w:name="TestNG_Eclipse_asennus"/>
       <w:r>
         <w:rPr>
           <w:lang w:val="fi-FI"/>
@@ -5076,7 +5284,7 @@
         </w:rPr>
         <w:t>asennus</w:t>
       </w:r>
-      <w:bookmarkEnd w:id="16"/>
+      <w:bookmarkEnd w:id="18"/>
       <w:r>
         <w:rPr>
           <w:lang w:val="fi-FI"/>
@@ -5213,14 +5421,14 @@
         </w:rPr>
         <w:t xml:space="preserve"> </w:t>
       </w:r>
-      <w:bookmarkStart w:id="17" w:name="TestNG_testiajon_esim_1"/>
+      <w:bookmarkStart w:id="19" w:name="TestNG_testiajon_esim_1"/>
       <w:r>
         <w:rPr>
           <w:lang w:val="fi-FI"/>
         </w:rPr>
         <w:t xml:space="preserve">TestNG testiajon </w:t>
       </w:r>
-      <w:bookmarkEnd w:id="17"/>
+      <w:bookmarkEnd w:id="19"/>
       <w:r>
         <w:rPr>
           <w:lang w:val="fi-FI"/>
@@ -5356,14 +5564,14 @@
         </w:rPr>
         <w:t xml:space="preserve"> </w:t>
       </w:r>
-      <w:bookmarkStart w:id="18" w:name="TestNG_testiajon_esim_2"/>
+      <w:bookmarkStart w:id="20" w:name="TestNG_testiajon_esim_2"/>
       <w:r>
         <w:rPr>
           <w:lang w:val="fi-FI"/>
         </w:rPr>
         <w:t>TestNG testiajon suoritus Eclipse ympäristössä</w:t>
       </w:r>
-      <w:bookmarkEnd w:id="18"/>
+      <w:bookmarkEnd w:id="20"/>
       <w:r>
         <w:rPr>
           <w:lang w:val="fi-FI"/>
@@ -5407,14 +5615,14 @@
           <w:lang w:val="fi-FI"/>
         </w:rPr>
       </w:pPr>
-      <w:bookmarkStart w:id="19" w:name="_Toc318290259"/>
+      <w:bookmarkStart w:id="21" w:name="_Toc318451148"/>
       <w:r>
         <w:rPr>
           <w:lang w:val="fi-FI"/>
         </w:rPr>
         <w:t>Testiautomaatioratkaisun käyttö</w:t>
       </w:r>
-      <w:bookmarkEnd w:id="19"/>
+      <w:bookmarkEnd w:id="21"/>
     </w:p>
     <w:p>
       <w:pPr>
@@ -5423,14 +5631,14 @@
           <w:lang w:val="fi-FI"/>
         </w:rPr>
       </w:pPr>
-      <w:bookmarkStart w:id="20" w:name="_Toc318290260"/>
+      <w:bookmarkStart w:id="22" w:name="_Toc318451149"/>
       <w:r>
         <w:rPr>
           <w:lang w:val="fi-FI"/>
         </w:rPr>
         <w:t>Kohdeympäristön konfigurointi</w:t>
       </w:r>
-      <w:bookmarkEnd w:id="20"/>
+      <w:bookmarkEnd w:id="22"/>
     </w:p>
     <w:p>
       <w:pPr>
@@ -5475,14 +5683,14 @@
           <w:lang w:val="fi-FI"/>
         </w:rPr>
       </w:pPr>
-      <w:bookmarkStart w:id="21" w:name="_Toc318290261"/>
+      <w:bookmarkStart w:id="23" w:name="_Toc318451150"/>
       <w:r>
         <w:rPr>
           <w:lang w:val="fi-FI"/>
         </w:rPr>
         <w:t>Testiajon suoritus Maven työkalulla</w:t>
       </w:r>
-      <w:bookmarkEnd w:id="21"/>
+      <w:bookmarkEnd w:id="23"/>
     </w:p>
     <w:p>
       <w:pPr>
@@ -5588,14 +5796,14 @@
           <w:lang w:val="en-US"/>
         </w:rPr>
       </w:pPr>
-      <w:bookmarkStart w:id="22" w:name="_Toc318290262"/>
+      <w:bookmarkStart w:id="24" w:name="_Toc318451151"/>
       <w:r>
         <w:rPr>
           <w:lang w:val="en-US"/>
         </w:rPr>
         <w:t>Testiajon konfigurointi – ui\resources\testng.xml</w:t>
       </w:r>
-      <w:bookmarkEnd w:id="22"/>
+      <w:bookmarkEnd w:id="24"/>
     </w:p>
     <w:p>
       <w:pPr>
@@ -5604,14 +5812,14 @@
           <w:lang w:val="fi-FI"/>
         </w:rPr>
       </w:pPr>
-      <w:bookmarkStart w:id="23" w:name="_Toc318290263"/>
+      <w:bookmarkStart w:id="25" w:name="_Toc318451152"/>
       <w:r>
         <w:rPr>
           <w:lang w:val="fi-FI"/>
         </w:rPr>
         <w:t>Testiajon käynnistys</w:t>
       </w:r>
-      <w:bookmarkEnd w:id="23"/>
+      <w:bookmarkEnd w:id="25"/>
     </w:p>
     <w:p>
       <w:pPr>
@@ -5709,7 +5917,7 @@
           <w:lang w:val="fi-FI"/>
         </w:rPr>
       </w:pPr>
-      <w:bookmarkStart w:id="24" w:name="_Toc318290264"/>
+      <w:bookmarkStart w:id="26" w:name="_Toc318451153"/>
       <w:r>
         <w:rPr>
           <w:lang w:val="fi-FI"/>
@@ -5740,7 +5948,7 @@
         </w:rPr>
         <w:t>)</w:t>
       </w:r>
-      <w:bookmarkEnd w:id="24"/>
+      <w:bookmarkEnd w:id="26"/>
     </w:p>
     <w:p>
       <w:pPr>
@@ -5861,14 +6069,14 @@
           <w:lang w:val="fi-FI"/>
         </w:rPr>
       </w:pPr>
-      <w:bookmarkStart w:id="25" w:name="_Toc318290265"/>
+      <w:bookmarkStart w:id="27" w:name="_Toc318451154"/>
       <w:r>
         <w:rPr>
           <w:lang w:val="fi-FI"/>
         </w:rPr>
         <w:t>Testiajon suoritus Eclipse kehitysympäristössä</w:t>
       </w:r>
-      <w:bookmarkEnd w:id="25"/>
+      <w:bookmarkEnd w:id="27"/>
     </w:p>
     <w:p>
       <w:pPr>
@@ -5877,7 +6085,7 @@
           <w:lang w:val="en-US"/>
         </w:rPr>
       </w:pPr>
-      <w:bookmarkStart w:id="26" w:name="_Toc318290266"/>
+      <w:bookmarkStart w:id="28" w:name="_Toc318451155"/>
       <w:r>
         <w:rPr>
           <w:lang w:val="en-US"/>
@@ -5905,7 +6113,7 @@
         </w:rPr>
         <w:t>s -&gt; TestNG Test</w:t>
       </w:r>
-      <w:bookmarkEnd w:id="26"/>
+      <w:bookmarkEnd w:id="28"/>
     </w:p>
     <w:p>
       <w:pPr>
@@ -6031,14 +6239,14 @@
           <w:lang w:val="fi-FI"/>
         </w:rPr>
       </w:pPr>
-      <w:bookmarkStart w:id="27" w:name="_Toc318290267"/>
+      <w:bookmarkStart w:id="29" w:name="_Toc318451156"/>
       <w:r>
         <w:rPr>
           <w:lang w:val="fi-FI"/>
         </w:rPr>
         <w:t>Java toteutuksen rakenne</w:t>
       </w:r>
-      <w:bookmarkEnd w:id="27"/>
+      <w:bookmarkEnd w:id="29"/>
     </w:p>
     <w:p>
       <w:pPr>
@@ -6117,13 +6325,13 @@
     <w:tbl>
       <w:tblPr>
         <w:tblStyle w:val="TableGrid"/>
-        <w:tblW w:w="0" w:type="auto"/>
+        <w:tblW w:w="8878" w:type="dxa"/>
         <w:tblInd w:w="1134" w:type="dxa"/>
         <w:tblLook w:val="04A0" w:firstRow="1" w:lastRow="0" w:firstColumn="1" w:lastColumn="0" w:noHBand="0" w:noVBand="1"/>
       </w:tblPr>
       <w:tblGrid>
-        <w:gridCol w:w="2026"/>
-        <w:gridCol w:w="6587"/>
+        <w:gridCol w:w="2968"/>
+        <w:gridCol w:w="5910"/>
       </w:tblGrid>
       <w:tr>
         <w:trPr>
@@ -6131,7 +6339,7 @@
         </w:trPr>
         <w:tc>
           <w:tcPr>
-            <w:tcW w:w="2026" w:type="dxa"/>
+            <w:tcW w:w="2968" w:type="dxa"/>
           </w:tcPr>
           <w:p>
             <w:pPr>
@@ -6152,7 +6360,7 @@
         </w:tc>
         <w:tc>
           <w:tcPr>
-            <w:tcW w:w="6587" w:type="dxa"/>
+            <w:tcW w:w="5910" w:type="dxa"/>
           </w:tcPr>
           <w:p>
             <w:pPr>
@@ -6175,28 +6383,28 @@
       <w:tr>
         <w:tc>
           <w:tcPr>
-            <w:tcW w:w="2026" w:type="dxa"/>
+            <w:tcW w:w="2968" w:type="dxa"/>
           </w:tcPr>
           <w:p>
             <w:pPr>
               <w:pStyle w:val="BodyText"/>
               <w:spacing w:before="60" w:after="60"/>
               <w:ind w:left="0"/>
-              <w:rPr>
-                <w:lang w:val="fi-FI"/>
-              </w:rPr>
             </w:pPr>
             <w:r>
-              <w:rPr>
-                <w:lang w:val="fi-FI"/>
-              </w:rPr>
+              <w:t>fi.koku.ta</w:t>
+            </w:r>
+            <w:r>
+              <w:t>.</w:t>
+            </w:r>
+            <w:r>
               <w:t>app.page</w:t>
             </w:r>
           </w:p>
         </w:tc>
         <w:tc>
           <w:tcPr>
-            <w:tcW w:w="6587" w:type="dxa"/>
+            <w:tcW w:w="5910" w:type="dxa"/>
           </w:tcPr>
           <w:p>
             <w:pPr>
@@ -6219,7 +6427,7 @@
       <w:tr>
         <w:tc>
           <w:tcPr>
-            <w:tcW w:w="2026" w:type="dxa"/>
+            <w:tcW w:w="2968" w:type="dxa"/>
           </w:tcPr>
           <w:p>
             <w:pPr>
@@ -6230,6 +6438,14 @@
                 <w:lang w:val="fi-FI"/>
               </w:rPr>
             </w:pPr>
+            <w:proofErr w:type="spellStart"/>
+            <w:r>
+              <w:t>fi.koku.ta</w:t>
+            </w:r>
+            <w:proofErr w:type="spellEnd"/>
+            <w:r>
+              <w:t>.</w:t>
+            </w:r>
             <w:r>
               <w:rPr>
                 <w:lang w:val="fi-FI"/>
@@ -6240,7 +6456,7 @@
         </w:tc>
         <w:tc>
           <w:tcPr>
-            <w:tcW w:w="6587" w:type="dxa"/>
+            <w:tcW w:w="5910" w:type="dxa"/>
           </w:tcPr>
           <w:p>
             <w:pPr>
@@ -6263,7 +6479,7 @@
       <w:tr>
         <w:tc>
           <w:tcPr>
-            <w:tcW w:w="2026" w:type="dxa"/>
+            <w:tcW w:w="2968" w:type="dxa"/>
           </w:tcPr>
           <w:p>
             <w:pPr>
@@ -6271,20 +6487,30 @@
               <w:spacing w:before="60" w:after="60"/>
               <w:ind w:left="0"/>
               <w:rPr>
-                <w:lang w:val="fi-FI"/>
+                <w:lang w:val="en-US"/>
               </w:rPr>
             </w:pPr>
-            <w:r>
-              <w:rPr>
-                <w:lang w:val="fi-FI"/>
+            <w:proofErr w:type="spellStart"/>
+            <w:r>
+              <w:t>fi.koku.ta</w:t>
+            </w:r>
+            <w:proofErr w:type="spellEnd"/>
+            <w:r>
+              <w:t>.</w:t>
+            </w:r>
+            <w:proofErr w:type="spellStart"/>
+            <w:r>
+              <w:rPr>
+                <w:lang w:val="en-US"/>
               </w:rPr>
               <w:t>helper.config</w:t>
             </w:r>
+            <w:proofErr w:type="spellEnd"/>
           </w:p>
         </w:tc>
         <w:tc>
           <w:tcPr>
-            <w:tcW w:w="6587" w:type="dxa"/>
+            <w:tcW w:w="5910" w:type="dxa"/>
           </w:tcPr>
           <w:p>
             <w:pPr>
@@ -6307,7 +6533,7 @@
       <w:tr>
         <w:tc>
           <w:tcPr>
-            <w:tcW w:w="2026" w:type="dxa"/>
+            <w:tcW w:w="2968" w:type="dxa"/>
           </w:tcPr>
           <w:p>
             <w:pPr>
@@ -6318,6 +6544,14 @@
                 <w:lang w:val="fi-FI"/>
               </w:rPr>
             </w:pPr>
+            <w:proofErr w:type="spellStart"/>
+            <w:r>
+              <w:t>fi.koku.ta</w:t>
+            </w:r>
+            <w:proofErr w:type="spellEnd"/>
+            <w:r>
+              <w:t>.</w:t>
+            </w:r>
             <w:r>
               <w:rPr>
                 <w:lang w:val="fi-FI"/>
@@ -6328,7 +6562,7 @@
         </w:tc>
         <w:tc>
           <w:tcPr>
-            <w:tcW w:w="6587" w:type="dxa"/>
+            <w:tcW w:w="5910" w:type="dxa"/>
           </w:tcPr>
           <w:p>
             <w:pPr>
@@ -6351,7 +6585,7 @@
       <w:tr>
         <w:tc>
           <w:tcPr>
-            <w:tcW w:w="2026" w:type="dxa"/>
+            <w:tcW w:w="2968" w:type="dxa"/>
           </w:tcPr>
           <w:p>
             <w:pPr>
@@ -6359,20 +6593,30 @@
               <w:spacing w:before="60" w:after="60"/>
               <w:ind w:left="0"/>
               <w:rPr>
-                <w:lang w:val="fi-FI"/>
+                <w:lang w:val="en-US"/>
               </w:rPr>
             </w:pPr>
-            <w:r>
-              <w:rPr>
-                <w:lang w:val="fi-FI"/>
+            <w:proofErr w:type="spellStart"/>
+            <w:r>
+              <w:t>fi.koku.ta</w:t>
+            </w:r>
+            <w:proofErr w:type="spellEnd"/>
+            <w:r>
+              <w:t>.</w:t>
+            </w:r>
+            <w:proofErr w:type="spellStart"/>
+            <w:r>
+              <w:rPr>
+                <w:lang w:val="en-US"/>
               </w:rPr>
               <w:t>helper.utils</w:t>
             </w:r>
+            <w:proofErr w:type="spellEnd"/>
           </w:p>
         </w:tc>
         <w:tc>
           <w:tcPr>
-            <w:tcW w:w="6587" w:type="dxa"/>
+            <w:tcW w:w="5910" w:type="dxa"/>
           </w:tcPr>
           <w:p>
             <w:pPr>
@@ -6387,19 +6631,7 @@
               <w:rPr>
                 <w:lang w:val="fi-FI"/>
               </w:rPr>
-              <w:t xml:space="preserve">Utils luokka sisältää hyödyllisiä apufunktioita, jotka ovat suoraan käytettävissä </w:t>
-            </w:r>
-            <w:r>
-              <w:rPr>
-                <w:lang w:val="fi-FI"/>
-              </w:rPr>
-              <w:t>BasePage ja BaseTest</w:t>
-            </w:r>
-            <w:r>
-              <w:rPr>
-                <w:lang w:val="fi-FI"/>
-              </w:rPr>
-              <w:t xml:space="preserve"> luokkien kautta.</w:t>
+              <w:t>Utils luokka sisältää hyödyllisiä apufunktioita, jotka ovat suoraan käytettävissä BasePage ja BaseTest luokkien kautta.</w:t>
             </w:r>
           </w:p>
         </w:tc>
@@ -6407,7 +6639,7 @@
       <w:tr>
         <w:tc>
           <w:tcPr>
-            <w:tcW w:w="2026" w:type="dxa"/>
+            <w:tcW w:w="2968" w:type="dxa"/>
           </w:tcPr>
           <w:p>
             <w:pPr>
@@ -6418,17 +6650,31 @@
                 <w:lang w:val="fi-FI"/>
               </w:rPr>
             </w:pPr>
+            <w:proofErr w:type="spellStart"/>
+            <w:r>
+              <w:t>fi.koku.ta</w:t>
+            </w:r>
+            <w:proofErr w:type="spellEnd"/>
+            <w:r>
+              <w:t>.</w:t>
+            </w:r>
             <w:r>
               <w:rPr>
                 <w:lang w:val="fi-FI"/>
               </w:rPr>
-              <w:t>ta</w:t>
+              <w:t>t</w:t>
+            </w:r>
+            <w:r>
+              <w:rPr>
+                <w:lang w:val="fi-FI"/>
+              </w:rPr>
+              <w:t>a</w:t>
             </w:r>
           </w:p>
         </w:tc>
         <w:tc>
           <w:tcPr>
-            <w:tcW w:w="6587" w:type="dxa"/>
+            <w:tcW w:w="5910" w:type="dxa"/>
           </w:tcPr>
           <w:p>
             <w:pPr>
@@ -6464,14 +6710,14 @@
           <w:lang w:val="fi-FI"/>
         </w:rPr>
       </w:pPr>
-      <w:bookmarkStart w:id="28" w:name="_Toc318290268"/>
+      <w:bookmarkStart w:id="30" w:name="_Toc318451157"/>
       <w:r>
         <w:rPr>
           <w:lang w:val="fi-FI"/>
         </w:rPr>
         <w:t>Nykytoteutuksen puutteet</w:t>
       </w:r>
-      <w:bookmarkEnd w:id="28"/>
+      <w:bookmarkEnd w:id="30"/>
     </w:p>
     <w:p>
       <w:pPr>
@@ -6508,14 +6754,14 @@
           <w:lang w:val="fi-FI"/>
         </w:rPr>
       </w:pPr>
-      <w:bookmarkStart w:id="29" w:name="_Toc318290269"/>
+      <w:bookmarkStart w:id="31" w:name="_Toc318451158"/>
       <w:r>
         <w:rPr>
           <w:lang w:val="fi-FI"/>
         </w:rPr>
         <w:t>Vinkkejä jatkokehitykseen</w:t>
       </w:r>
-      <w:bookmarkEnd w:id="29"/>
+      <w:bookmarkEnd w:id="31"/>
     </w:p>
     <w:p>
       <w:pPr>
@@ -6556,15 +6802,7 @@
         <w:rPr>
           <w:lang w:val="fi-FI"/>
         </w:rPr>
-        <w:t>Lisätarkistukset (assert kutsut) kuuluu toteuttaa testiluokkaan</w:t>
-      </w:r>
-      <w:bookmarkStart w:id="30" w:name="_GoBack"/>
-      <w:bookmarkEnd w:id="30"/>
-      <w:r>
-        <w:rPr>
-          <w:lang w:val="fi-FI"/>
-        </w:rPr>
-        <w:t>.</w:t>
+        <w:t>Lisätarkistukset (assert kutsut) kuuluu toteuttaa testiluokkaan.</w:t>
       </w:r>
     </w:p>
     <w:p>
@@ -6911,7 +7149,7 @@
               <w:lang w:val="en-US"/>
             </w:rPr>
             <w:drawing>
-              <wp:inline distT="0" distB="0" distL="0" distR="0" wp14:anchorId="1D365751" wp14:editId="48C08AA1">
+              <wp:inline distT="0" distB="0" distL="0" distR="0" wp14:anchorId="3C2B5ECB" wp14:editId="66E05B06">
                 <wp:extent cx="1000125" cy="155982"/>
                 <wp:effectExtent l="19050" t="0" r="9525" b="0"/>
                 <wp:docPr id="2" name="Picture 2" descr="Ixonos_logo_lev4"/>
@@ -7109,7 +7347,13 @@
             <w:rPr>
               <w:lang w:val="fi-FI"/>
             </w:rPr>
-            <w:t>29</w:t>
+            <w:t>0</w:t>
+          </w:r>
+          <w:r>
+            <w:rPr>
+              <w:lang w:val="fi-FI"/>
+            </w:rPr>
+            <w:t>2</w:t>
           </w:r>
           <w:r>
             <w:rPr>
@@ -7121,7 +7365,13 @@
             <w:rPr>
               <w:lang w:val="fi-FI"/>
             </w:rPr>
-            <w:t>02.2012</w:t>
+            <w:t>03</w:t>
+          </w:r>
+          <w:r>
+            <w:rPr>
+              <w:lang w:val="fi-FI"/>
+            </w:rPr>
+            <w:t>.2012</w:t>
           </w:r>
         </w:p>
       </w:tc>
@@ -9224,7 +9474,7 @@
   <w:abstractNum w:abstractNumId="18">
     <w:nsid w:val="7EAC6EF1"/>
     <w:multiLevelType w:val="hybridMultilevel"/>
-    <w:tmpl w:val="976C7F96"/>
+    <w:tmpl w:val="A5FC455C"/>
     <w:lvl w:ilvl="0" w:tplc="04090001">
       <w:start w:val="1"/>
       <w:numFmt w:val="bullet"/>
@@ -11959,7 +12209,7 @@
 </file>
 
 <file path=customXml/itemProps1.xml><?xml version="1.0" encoding="utf-8"?>
-<ds:datastoreItem xmlns:ds="http://schemas.openxmlformats.org/officeDocument/2006/customXml" ds:itemID="{0144FA2F-2350-46C5-884E-3AFED785EDE5}">
+<ds:datastoreItem xmlns:ds="http://schemas.openxmlformats.org/officeDocument/2006/customXml" ds:itemID="{7382E067-D427-4877-AF35-68ADB25F30AB}">
   <ds:schemaRefs>
     <ds:schemaRef ds:uri="http://schemas.openxmlformats.org/officeDocument/2006/bibliography"/>
   </ds:schemaRefs>

</xml_diff>

<commit_message>
Internal class hierarchy has been modified. Documentation (in doc folder) has been updated accordingly.
</commit_message>
<xml_diff>
--- a/koku-ta/trunk/ui/doc/Asennus ja käyttöohjeet.docx
+++ b/koku-ta/trunk/ui/doc/Asennus ja käyttöohjeet.docx
@@ -825,6 +825,100 @@
           </w:p>
         </w:tc>
       </w:tr>
+      <w:tr>
+        <w:tc>
+          <w:tcPr>
+            <w:tcW w:w="1016" w:type="dxa"/>
+          </w:tcPr>
+          <w:p>
+            <w:pPr>
+              <w:rPr>
+                <w:lang w:val="fi-FI"/>
+              </w:rPr>
+            </w:pPr>
+            <w:r>
+              <w:rPr>
+                <w:lang w:val="fi-FI"/>
+              </w:rPr>
+              <w:t>0.3</w:t>
+            </w:r>
+          </w:p>
+        </w:tc>
+        <w:tc>
+          <w:tcPr>
+            <w:tcW w:w="1498" w:type="dxa"/>
+          </w:tcPr>
+          <w:p>
+            <w:pPr>
+              <w:rPr>
+                <w:lang w:val="fi-FI"/>
+              </w:rPr>
+            </w:pPr>
+            <w:r>
+              <w:rPr>
+                <w:lang w:val="fi-FI"/>
+              </w:rPr>
+              <w:t>02.03.2012</w:t>
+            </w:r>
+          </w:p>
+        </w:tc>
+        <w:tc>
+          <w:tcPr>
+            <w:tcW w:w="1476" w:type="dxa"/>
+          </w:tcPr>
+          <w:p>
+            <w:pPr>
+              <w:rPr>
+                <w:lang w:val="fi-FI"/>
+              </w:rPr>
+            </w:pPr>
+            <w:r>
+              <w:rPr>
+                <w:lang w:val="fi-FI"/>
+              </w:rPr>
+              <w:t>Björn Alden</w:t>
+            </w:r>
+          </w:p>
+        </w:tc>
+        <w:tc>
+          <w:tcPr>
+            <w:tcW w:w="1741" w:type="dxa"/>
+          </w:tcPr>
+          <w:p>
+            <w:pPr>
+              <w:rPr>
+                <w:lang w:val="fi-FI"/>
+              </w:rPr>
+            </w:pPr>
+          </w:p>
+        </w:tc>
+        <w:tc>
+          <w:tcPr>
+            <w:tcW w:w="4016" w:type="dxa"/>
+          </w:tcPr>
+          <w:p>
+            <w:pPr>
+              <w:rPr>
+                <w:lang w:val="fi-FI"/>
+              </w:rPr>
+            </w:pPr>
+            <w:r>
+              <w:rPr>
+                <w:lang w:val="fi-FI"/>
+              </w:rPr>
+              <w:t xml:space="preserve">Sisältöä päivitetty vastaamaan luokkarakenteen </w:t>
+            </w:r>
+            <w:bookmarkStart w:id="1" w:name="_GoBack"/>
+            <w:bookmarkEnd w:id="1"/>
+            <w:r>
+              <w:rPr>
+                <w:lang w:val="fi-FI"/>
+              </w:rPr>
+              <w:t>refaktorointia</w:t>
+            </w:r>
+          </w:p>
+        </w:tc>
+      </w:tr>
     </w:tbl>
     <w:p>
       <w:pPr>
@@ -928,126 +1022,13 @@
           <w:r>
             <w:fldChar w:fldCharType="separate"/>
           </w:r>
-          <w:bookmarkStart w:id="1" w:name="_GoBack"/>
-          <w:bookmarkEnd w:id="1"/>
-          <w:r>
-            <w:rPr>
-              <w:rStyle w:val="Hyperlink"/>
-            </w:rPr>
-            <w:fldChar w:fldCharType="begin"/>
-          </w:r>
-          <w:r>
-            <w:rPr>
-              <w:rStyle w:val="Hyperlink"/>
-            </w:rPr>
-            <w:instrText xml:space="preserve"> </w:instrText>
-          </w:r>
-          <w:r>
-            <w:instrText>HYPERLINK \l "_Toc318451136"</w:instrText>
-          </w:r>
-          <w:r>
-            <w:rPr>
-              <w:rStyle w:val="Hyperlink"/>
-            </w:rPr>
-            <w:instrText xml:space="preserve"> </w:instrText>
-          </w:r>
-          <w:r>
-            <w:rPr>
-              <w:rStyle w:val="Hyperlink"/>
-            </w:rPr>
-          </w:r>
-          <w:r>
-            <w:rPr>
-              <w:rStyle w:val="Hyperlink"/>
-            </w:rPr>
-            <w:fldChar w:fldCharType="separate"/>
-          </w:r>
-          <w:r>
-            <w:rPr>
-              <w:rStyle w:val="Hyperlink"/>
-              <w:lang w:val="fi-FI"/>
-            </w:rPr>
-            <w:t>1</w:t>
-          </w:r>
-          <w:r>
-            <w:rPr>
-              <w:rFonts w:asciiTheme="minorHAnsi" w:eastAsiaTheme="minorEastAsia" w:hAnsiTheme="minorHAnsi" w:cstheme="minorBidi"/>
-              <w:szCs w:val="22"/>
-              <w:lang w:val="en-US"/>
-            </w:rPr>
-            <w:tab/>
-          </w:r>
-          <w:r>
-            <w:rPr>
-              <w:rStyle w:val="Hyperlink"/>
-              <w:lang w:val="fi-FI"/>
-            </w:rPr>
-            <w:t>Johdanto</w:t>
-          </w:r>
-          <w:r>
-            <w:rPr>
-              <w:webHidden/>
-            </w:rPr>
-            <w:tab/>
-          </w:r>
-          <w:r>
-            <w:rPr>
-              <w:webHidden/>
-            </w:rPr>
-            <w:fldChar w:fldCharType="begin"/>
-          </w:r>
-          <w:r>
-            <w:rPr>
-              <w:webHidden/>
-            </w:rPr>
-            <w:instrText xml:space="preserve"> PAGEREF _Toc318451136 \h </w:instrText>
-          </w:r>
-          <w:r>
-            <w:rPr>
-              <w:webHidden/>
-            </w:rPr>
-          </w:r>
-          <w:r>
-            <w:rPr>
-              <w:webHidden/>
-            </w:rPr>
-            <w:fldChar w:fldCharType="separate"/>
-          </w:r>
-          <w:r>
-            <w:rPr>
-              <w:webHidden/>
-            </w:rPr>
-            <w:t>4</w:t>
-          </w:r>
-          <w:r>
-            <w:rPr>
-              <w:webHidden/>
-            </w:rPr>
-            <w:fldChar w:fldCharType="end"/>
-          </w:r>
-          <w:r>
-            <w:rPr>
-              <w:rStyle w:val="Hyperlink"/>
-            </w:rPr>
-            <w:fldChar w:fldCharType="end"/>
-          </w:r>
-        </w:p>
-        <w:p>
-          <w:pPr>
-            <w:pStyle w:val="TOC2"/>
-            <w:rPr>
-              <w:rFonts w:asciiTheme="minorHAnsi" w:eastAsiaTheme="minorEastAsia" w:hAnsiTheme="minorHAnsi" w:cstheme="minorBidi"/>
-              <w:szCs w:val="22"/>
-              <w:lang w:val="en-US"/>
-            </w:rPr>
-          </w:pPr>
-          <w:hyperlink w:anchor="_Toc318451137" w:history="1">
+          <w:hyperlink w:anchor="_Toc318470337" w:history="1">
             <w:r>
               <w:rPr>
                 <w:rStyle w:val="Hyperlink"/>
                 <w:lang w:val="fi-FI"/>
               </w:rPr>
-              <w:t>1.1</w:t>
+              <w:t>1</w:t>
             </w:r>
             <w:r>
               <w:rPr>
@@ -1062,7 +1043,7 @@
                 <w:rStyle w:val="Hyperlink"/>
                 <w:lang w:val="fi-FI"/>
               </w:rPr>
-              <w:t>Tämän dokumentin sisältö</w:t>
+              <w:t>Johdanto</w:t>
             </w:r>
             <w:r>
               <w:rPr>
@@ -1080,7 +1061,7 @@
               <w:rPr>
                 <w:webHidden/>
               </w:rPr>
-              <w:instrText xml:space="preserve"> PAGEREF _Toc318451137 \h </w:instrText>
+              <w:instrText xml:space="preserve"> PAGEREF _Toc318470337 \h </w:instrText>
             </w:r>
             <w:r>
               <w:rPr>
@@ -1116,13 +1097,13 @@
               <w:lang w:val="en-US"/>
             </w:rPr>
           </w:pPr>
-          <w:hyperlink w:anchor="_Toc318451138" w:history="1">
+          <w:hyperlink w:anchor="_Toc318470338" w:history="1">
             <w:r>
               <w:rPr>
                 <w:rStyle w:val="Hyperlink"/>
                 <w:lang w:val="fi-FI"/>
               </w:rPr>
-              <w:t>1.2</w:t>
+              <w:t>1.1</w:t>
             </w:r>
             <w:r>
               <w:rPr>
@@ -1137,6 +1118,81 @@
                 <w:rStyle w:val="Hyperlink"/>
                 <w:lang w:val="fi-FI"/>
               </w:rPr>
+              <w:t>Tämän dokumentin sisältö</w:t>
+            </w:r>
+            <w:r>
+              <w:rPr>
+                <w:webHidden/>
+              </w:rPr>
+              <w:tab/>
+            </w:r>
+            <w:r>
+              <w:rPr>
+                <w:webHidden/>
+              </w:rPr>
+              <w:fldChar w:fldCharType="begin"/>
+            </w:r>
+            <w:r>
+              <w:rPr>
+                <w:webHidden/>
+              </w:rPr>
+              <w:instrText xml:space="preserve"> PAGEREF _Toc318470338 \h </w:instrText>
+            </w:r>
+            <w:r>
+              <w:rPr>
+                <w:webHidden/>
+              </w:rPr>
+            </w:r>
+            <w:r>
+              <w:rPr>
+                <w:webHidden/>
+              </w:rPr>
+              <w:fldChar w:fldCharType="separate"/>
+            </w:r>
+            <w:r>
+              <w:rPr>
+                <w:webHidden/>
+              </w:rPr>
+              <w:t>4</w:t>
+            </w:r>
+            <w:r>
+              <w:rPr>
+                <w:webHidden/>
+              </w:rPr>
+              <w:fldChar w:fldCharType="end"/>
+            </w:r>
+          </w:hyperlink>
+        </w:p>
+        <w:p>
+          <w:pPr>
+            <w:pStyle w:val="TOC2"/>
+            <w:rPr>
+              <w:rFonts w:asciiTheme="minorHAnsi" w:eastAsiaTheme="minorEastAsia" w:hAnsiTheme="minorHAnsi" w:cstheme="minorBidi"/>
+              <w:szCs w:val="22"/>
+              <w:lang w:val="en-US"/>
+            </w:rPr>
+          </w:pPr>
+          <w:hyperlink w:anchor="_Toc318470339" w:history="1">
+            <w:r>
+              <w:rPr>
+                <w:rStyle w:val="Hyperlink"/>
+                <w:lang w:val="fi-FI"/>
+              </w:rPr>
+              <w:t>1.2</w:t>
+            </w:r>
+            <w:r>
+              <w:rPr>
+                <w:rFonts w:asciiTheme="minorHAnsi" w:eastAsiaTheme="minorEastAsia" w:hAnsiTheme="minorHAnsi" w:cstheme="minorBidi"/>
+                <w:szCs w:val="22"/>
+                <w:lang w:val="en-US"/>
+              </w:rPr>
+              <w:tab/>
+            </w:r>
+            <w:r>
+              <w:rPr>
+                <w:rStyle w:val="Hyperlink"/>
+                <w:lang w:val="fi-FI"/>
+              </w:rPr>
               <w:t>Muut taustatiedot</w:t>
             </w:r>
             <w:r>
@@ -1155,7 +1211,7 @@
               <w:rPr>
                 <w:webHidden/>
               </w:rPr>
-              <w:instrText xml:space="preserve"> PAGEREF _Toc318451138 \h </w:instrText>
+              <w:instrText xml:space="preserve"> PAGEREF _Toc318470339 \h </w:instrText>
             </w:r>
             <w:r>
               <w:rPr>
@@ -1191,7 +1247,7 @@
               <w:lang w:val="en-US"/>
             </w:rPr>
           </w:pPr>
-          <w:hyperlink w:anchor="_Toc318451139" w:history="1">
+          <w:hyperlink w:anchor="_Toc318470340" w:history="1">
             <w:r>
               <w:rPr>
                 <w:rStyle w:val="Hyperlink"/>
@@ -1230,7 +1286,7 @@
               <w:rPr>
                 <w:webHidden/>
               </w:rPr>
-              <w:instrText xml:space="preserve"> PAGEREF _Toc318451139 \h </w:instrText>
+              <w:instrText xml:space="preserve"> PAGEREF _Toc318470340 \h </w:instrText>
             </w:r>
             <w:r>
               <w:rPr>
@@ -1266,7 +1322,7 @@
               <w:lang w:val="en-US"/>
             </w:rPr>
           </w:pPr>
-          <w:hyperlink w:anchor="_Toc318451140" w:history="1">
+          <w:hyperlink w:anchor="_Toc318470341" w:history="1">
             <w:r>
               <w:rPr>
                 <w:rStyle w:val="Hyperlink"/>
@@ -1305,7 +1361,7 @@
               <w:rPr>
                 <w:webHidden/>
               </w:rPr>
-              <w:instrText xml:space="preserve"> PAGEREF _Toc318451140 \h </w:instrText>
+              <w:instrText xml:space="preserve"> PAGEREF _Toc318470341 \h </w:instrText>
             </w:r>
             <w:r>
               <w:rPr>
@@ -1341,7 +1397,7 @@
               <w:lang w:val="en-US"/>
             </w:rPr>
           </w:pPr>
-          <w:hyperlink w:anchor="_Toc318451141" w:history="1">
+          <w:hyperlink w:anchor="_Toc318470342" w:history="1">
             <w:r>
               <w:rPr>
                 <w:rStyle w:val="Hyperlink"/>
@@ -1380,7 +1436,7 @@
               <w:rPr>
                 <w:webHidden/>
               </w:rPr>
-              <w:instrText xml:space="preserve"> PAGEREF _Toc318451141 \h </w:instrText>
+              <w:instrText xml:space="preserve"> PAGEREF _Toc318470342 \h </w:instrText>
             </w:r>
             <w:r>
               <w:rPr>
@@ -1416,7 +1472,7 @@
               <w:lang w:val="en-US"/>
             </w:rPr>
           </w:pPr>
-          <w:hyperlink w:anchor="_Toc318451142" w:history="1">
+          <w:hyperlink w:anchor="_Toc318470343" w:history="1">
             <w:r>
               <w:rPr>
                 <w:rStyle w:val="Hyperlink"/>
@@ -1455,7 +1511,7 @@
               <w:rPr>
                 <w:webHidden/>
               </w:rPr>
-              <w:instrText xml:space="preserve"> PAGEREF _Toc318451142 \h </w:instrText>
+              <w:instrText xml:space="preserve"> PAGEREF _Toc318470343 \h </w:instrText>
             </w:r>
             <w:r>
               <w:rPr>
@@ -1491,7 +1547,7 @@
               <w:lang w:val="en-US"/>
             </w:rPr>
           </w:pPr>
-          <w:hyperlink w:anchor="_Toc318451143" w:history="1">
+          <w:hyperlink w:anchor="_Toc318470344" w:history="1">
             <w:r>
               <w:rPr>
                 <w:rStyle w:val="Hyperlink"/>
@@ -1530,7 +1586,7 @@
               <w:rPr>
                 <w:webHidden/>
               </w:rPr>
-              <w:instrText xml:space="preserve"> PAGEREF _Toc318451143 \h </w:instrText>
+              <w:instrText xml:space="preserve"> PAGEREF _Toc318470344 \h </w:instrText>
             </w:r>
             <w:r>
               <w:rPr>
@@ -1566,7 +1622,7 @@
               <w:lang w:val="en-US"/>
             </w:rPr>
           </w:pPr>
-          <w:hyperlink w:anchor="_Toc318451144" w:history="1">
+          <w:hyperlink w:anchor="_Toc318470345" w:history="1">
             <w:r>
               <w:rPr>
                 <w:rStyle w:val="Hyperlink"/>
@@ -1605,7 +1661,7 @@
               <w:rPr>
                 <w:webHidden/>
               </w:rPr>
-              <w:instrText xml:space="preserve"> PAGEREF _Toc318451144 \h </w:instrText>
+              <w:instrText xml:space="preserve"> PAGEREF _Toc318470345 \h </w:instrText>
             </w:r>
             <w:r>
               <w:rPr>
@@ -1641,7 +1697,7 @@
               <w:lang w:val="en-US"/>
             </w:rPr>
           </w:pPr>
-          <w:hyperlink w:anchor="_Toc318451145" w:history="1">
+          <w:hyperlink w:anchor="_Toc318470346" w:history="1">
             <w:r>
               <w:rPr>
                 <w:rStyle w:val="Hyperlink"/>
@@ -1680,7 +1736,7 @@
               <w:rPr>
                 <w:webHidden/>
               </w:rPr>
-              <w:instrText xml:space="preserve"> PAGEREF _Toc318451145 \h </w:instrText>
+              <w:instrText xml:space="preserve"> PAGEREF _Toc318470346 \h </w:instrText>
             </w:r>
             <w:r>
               <w:rPr>
@@ -1716,7 +1772,7 @@
               <w:lang w:val="en-US"/>
             </w:rPr>
           </w:pPr>
-          <w:hyperlink w:anchor="_Toc318451146" w:history="1">
+          <w:hyperlink w:anchor="_Toc318470347" w:history="1">
             <w:r>
               <w:rPr>
                 <w:rStyle w:val="Hyperlink"/>
@@ -1755,7 +1811,7 @@
               <w:rPr>
                 <w:webHidden/>
               </w:rPr>
-              <w:instrText xml:space="preserve"> PAGEREF _Toc318451146 \h </w:instrText>
+              <w:instrText xml:space="preserve"> PAGEREF _Toc318470347 \h </w:instrText>
             </w:r>
             <w:r>
               <w:rPr>
@@ -1791,7 +1847,7 @@
               <w:lang w:val="en-US"/>
             </w:rPr>
           </w:pPr>
-          <w:hyperlink w:anchor="_Toc318451147" w:history="1">
+          <w:hyperlink w:anchor="_Toc318470348" w:history="1">
             <w:r>
               <w:rPr>
                 <w:rStyle w:val="Hyperlink"/>
@@ -1830,7 +1886,7 @@
               <w:rPr>
                 <w:webHidden/>
               </w:rPr>
-              <w:instrText xml:space="preserve"> PAGEREF _Toc318451147 \h </w:instrText>
+              <w:instrText xml:space="preserve"> PAGEREF _Toc318470348 \h </w:instrText>
             </w:r>
             <w:r>
               <w:rPr>
@@ -1866,7 +1922,7 @@
               <w:lang w:val="en-US"/>
             </w:rPr>
           </w:pPr>
-          <w:hyperlink w:anchor="_Toc318451148" w:history="1">
+          <w:hyperlink w:anchor="_Toc318470349" w:history="1">
             <w:r>
               <w:rPr>
                 <w:rStyle w:val="Hyperlink"/>
@@ -1905,7 +1961,7 @@
               <w:rPr>
                 <w:webHidden/>
               </w:rPr>
-              <w:instrText xml:space="preserve"> PAGEREF _Toc318451148 \h </w:instrText>
+              <w:instrText xml:space="preserve"> PAGEREF _Toc318470349 \h </w:instrText>
             </w:r>
             <w:r>
               <w:rPr>
@@ -1941,7 +1997,7 @@
               <w:lang w:val="en-US"/>
             </w:rPr>
           </w:pPr>
-          <w:hyperlink w:anchor="_Toc318451149" w:history="1">
+          <w:hyperlink w:anchor="_Toc318470350" w:history="1">
             <w:r>
               <w:rPr>
                 <w:rStyle w:val="Hyperlink"/>
@@ -1980,7 +2036,7 @@
               <w:rPr>
                 <w:webHidden/>
               </w:rPr>
-              <w:instrText xml:space="preserve"> PAGEREF _Toc318451149 \h </w:instrText>
+              <w:instrText xml:space="preserve"> PAGEREF _Toc318470350 \h </w:instrText>
             </w:r>
             <w:r>
               <w:rPr>
@@ -2016,7 +2072,7 @@
               <w:lang w:val="en-US"/>
             </w:rPr>
           </w:pPr>
-          <w:hyperlink w:anchor="_Toc318451150" w:history="1">
+          <w:hyperlink w:anchor="_Toc318470351" w:history="1">
             <w:r>
               <w:rPr>
                 <w:rStyle w:val="Hyperlink"/>
@@ -2055,7 +2111,7 @@
               <w:rPr>
                 <w:webHidden/>
               </w:rPr>
-              <w:instrText xml:space="preserve"> PAGEREF _Toc318451150 \h </w:instrText>
+              <w:instrText xml:space="preserve"> PAGEREF _Toc318470351 \h </w:instrText>
             </w:r>
             <w:r>
               <w:rPr>
@@ -2091,7 +2147,7 @@
               <w:lang w:val="en-US"/>
             </w:rPr>
           </w:pPr>
-          <w:hyperlink w:anchor="_Toc318451151" w:history="1">
+          <w:hyperlink w:anchor="_Toc318470352" w:history="1">
             <w:r>
               <w:rPr>
                 <w:rStyle w:val="Hyperlink"/>
@@ -2130,7 +2186,7 @@
               <w:rPr>
                 <w:webHidden/>
               </w:rPr>
-              <w:instrText xml:space="preserve"> PAGEREF _Toc318451151 \h </w:instrText>
+              <w:instrText xml:space="preserve"> PAGEREF _Toc318470352 \h </w:instrText>
             </w:r>
             <w:r>
               <w:rPr>
@@ -2166,7 +2222,7 @@
               <w:lang w:val="en-US"/>
             </w:rPr>
           </w:pPr>
-          <w:hyperlink w:anchor="_Toc318451152" w:history="1">
+          <w:hyperlink w:anchor="_Toc318470353" w:history="1">
             <w:r>
               <w:rPr>
                 <w:rStyle w:val="Hyperlink"/>
@@ -2205,7 +2261,7 @@
               <w:rPr>
                 <w:webHidden/>
               </w:rPr>
-              <w:instrText xml:space="preserve"> PAGEREF _Toc318451152 \h </w:instrText>
+              <w:instrText xml:space="preserve"> PAGEREF _Toc318470353 \h </w:instrText>
             </w:r>
             <w:r>
               <w:rPr>
@@ -2241,7 +2297,7 @@
               <w:lang w:val="en-US"/>
             </w:rPr>
           </w:pPr>
-          <w:hyperlink w:anchor="_Toc318451153" w:history="1">
+          <w:hyperlink w:anchor="_Toc318470354" w:history="1">
             <w:r>
               <w:rPr>
                 <w:rStyle w:val="Hyperlink"/>
@@ -2280,7 +2336,7 @@
               <w:rPr>
                 <w:webHidden/>
               </w:rPr>
-              <w:instrText xml:space="preserve"> PAGEREF _Toc318451153 \h </w:instrText>
+              <w:instrText xml:space="preserve"> PAGEREF _Toc318470354 \h </w:instrText>
             </w:r>
             <w:r>
               <w:rPr>
@@ -2316,7 +2372,7 @@
               <w:lang w:val="en-US"/>
             </w:rPr>
           </w:pPr>
-          <w:hyperlink w:anchor="_Toc318451154" w:history="1">
+          <w:hyperlink w:anchor="_Toc318470355" w:history="1">
             <w:r>
               <w:rPr>
                 <w:rStyle w:val="Hyperlink"/>
@@ -2355,7 +2411,7 @@
               <w:rPr>
                 <w:webHidden/>
               </w:rPr>
-              <w:instrText xml:space="preserve"> PAGEREF _Toc318451154 \h </w:instrText>
+              <w:instrText xml:space="preserve"> PAGEREF _Toc318470355 \h </w:instrText>
             </w:r>
             <w:r>
               <w:rPr>
@@ -2391,7 +2447,7 @@
               <w:lang w:val="en-US"/>
             </w:rPr>
           </w:pPr>
-          <w:hyperlink w:anchor="_Toc318451155" w:history="1">
+          <w:hyperlink w:anchor="_Toc318470356" w:history="1">
             <w:r>
               <w:rPr>
                 <w:rStyle w:val="Hyperlink"/>
@@ -2438,7 +2494,7 @@
               <w:rPr>
                 <w:webHidden/>
               </w:rPr>
-              <w:instrText xml:space="preserve"> PAGEREF _Toc318451155 \h </w:instrText>
+              <w:instrText xml:space="preserve"> PAGEREF _Toc318470356 \h </w:instrText>
             </w:r>
             <w:r>
               <w:rPr>
@@ -2474,7 +2530,7 @@
               <w:lang w:val="en-US"/>
             </w:rPr>
           </w:pPr>
-          <w:hyperlink w:anchor="_Toc318451156" w:history="1">
+          <w:hyperlink w:anchor="_Toc318470357" w:history="1">
             <w:r>
               <w:rPr>
                 <w:rStyle w:val="Hyperlink"/>
@@ -2513,7 +2569,7 @@
               <w:rPr>
                 <w:webHidden/>
               </w:rPr>
-              <w:instrText xml:space="preserve"> PAGEREF _Toc318451156 \h </w:instrText>
+              <w:instrText xml:space="preserve"> PAGEREF _Toc318470357 \h </w:instrText>
             </w:r>
             <w:r>
               <w:rPr>
@@ -2549,7 +2605,7 @@
               <w:lang w:val="en-US"/>
             </w:rPr>
           </w:pPr>
-          <w:hyperlink w:anchor="_Toc318451157" w:history="1">
+          <w:hyperlink w:anchor="_Toc318470358" w:history="1">
             <w:r>
               <w:rPr>
                 <w:rStyle w:val="Hyperlink"/>
@@ -2588,7 +2644,7 @@
               <w:rPr>
                 <w:webHidden/>
               </w:rPr>
-              <w:instrText xml:space="preserve"> PAGEREF _Toc318451157 \h </w:instrText>
+              <w:instrText xml:space="preserve"> PAGEREF _Toc318470358 \h </w:instrText>
             </w:r>
             <w:r>
               <w:rPr>
@@ -2624,7 +2680,7 @@
               <w:lang w:val="en-US"/>
             </w:rPr>
           </w:pPr>
-          <w:hyperlink w:anchor="_Toc318451158" w:history="1">
+          <w:hyperlink w:anchor="_Toc318470359" w:history="1">
             <w:r>
               <w:rPr>
                 <w:rStyle w:val="Hyperlink"/>
@@ -2663,7 +2719,7 @@
               <w:rPr>
                 <w:webHidden/>
               </w:rPr>
-              <w:instrText xml:space="preserve"> PAGEREF _Toc318451158 \h </w:instrText>
+              <w:instrText xml:space="preserve"> PAGEREF _Toc318470359 \h </w:instrText>
             </w:r>
             <w:r>
               <w:rPr>
@@ -2723,7 +2779,7 @@
         <w:br w:type="page"/>
       </w:r>
       <w:bookmarkStart w:id="2" w:name="_Toc218408392"/>
-      <w:bookmarkStart w:id="3" w:name="_Toc318451136"/>
+      <w:bookmarkStart w:id="3" w:name="_Toc318470337"/>
       <w:r>
         <w:rPr>
           <w:lang w:val="fi-FI"/>
@@ -2741,7 +2797,7 @@
           <w:lang w:val="fi-FI"/>
         </w:rPr>
       </w:pPr>
-      <w:bookmarkStart w:id="4" w:name="_Toc318451137"/>
+      <w:bookmarkStart w:id="4" w:name="_Toc318470338"/>
       <w:r>
         <w:rPr>
           <w:lang w:val="fi-FI"/>
@@ -2783,7 +2839,7 @@
           <w:lang w:val="fi-FI"/>
         </w:rPr>
       </w:pPr>
-      <w:bookmarkStart w:id="5" w:name="_Toc318451138"/>
+      <w:bookmarkStart w:id="5" w:name="_Toc318470339"/>
       <w:r>
         <w:rPr>
           <w:lang w:val="fi-FI"/>
@@ -2845,7 +2901,7 @@
           <w:lang w:val="fi-FI"/>
         </w:rPr>
       </w:pPr>
-      <w:bookmarkStart w:id="6" w:name="_Toc318451139"/>
+      <w:bookmarkStart w:id="6" w:name="_Toc318470340"/>
       <w:r>
         <w:rPr>
           <w:lang w:val="fi-FI"/>
@@ -3193,7 +3249,7 @@
           <w:lang w:val="fi-FI"/>
         </w:rPr>
       </w:pPr>
-      <w:bookmarkStart w:id="7" w:name="_Toc318451140"/>
+      <w:bookmarkStart w:id="7" w:name="_Toc318470341"/>
       <w:r>
         <w:rPr>
           <w:lang w:val="fi-FI"/>
@@ -3210,7 +3266,7 @@
           <w:lang w:val="fi-FI"/>
         </w:rPr>
       </w:pPr>
-      <w:bookmarkStart w:id="8" w:name="_Toc318451141"/>
+      <w:bookmarkStart w:id="8" w:name="_Toc318470342"/>
       <w:r>
         <w:rPr>
           <w:lang w:val="fi-FI"/>
@@ -3695,7 +3751,7 @@
           <w:lang w:val="fi-FI"/>
         </w:rPr>
       </w:pPr>
-      <w:bookmarkStart w:id="9" w:name="_Toc318451142"/>
+      <w:bookmarkStart w:id="9" w:name="_Toc318470343"/>
       <w:r>
         <w:rPr>
           <w:lang w:val="fi-FI"/>
@@ -3711,7 +3767,7 @@
           <w:lang w:val="fi-FI"/>
         </w:rPr>
       </w:pPr>
-      <w:bookmarkStart w:id="10" w:name="_Toc318451143"/>
+      <w:bookmarkStart w:id="10" w:name="_Toc318470344"/>
       <w:r>
         <w:rPr>
           <w:lang w:val="fi-FI"/>
@@ -3870,7 +3926,7 @@
           <w:lang w:val="fi-FI"/>
         </w:rPr>
       </w:pPr>
-      <w:bookmarkStart w:id="11" w:name="_Toc318451144"/>
+      <w:bookmarkStart w:id="11" w:name="_Toc318470345"/>
       <w:r>
         <w:rPr>
           <w:lang w:val="fi-FI"/>
@@ -3921,7 +3977,7 @@
           <w:lang w:val="fi-FI"/>
         </w:rPr>
       </w:pPr>
-      <w:bookmarkStart w:id="12" w:name="_Toc318451145"/>
+      <w:bookmarkStart w:id="12" w:name="_Toc318470346"/>
       <w:r>
         <w:rPr>
           <w:lang w:val="fi-FI"/>
@@ -3986,7 +4042,7 @@
           <w:lang w:val="fi-FI"/>
         </w:rPr>
       </w:pPr>
-      <w:bookmarkStart w:id="13" w:name="_Toc318451146"/>
+      <w:bookmarkStart w:id="13" w:name="_Toc318470347"/>
       <w:r>
         <w:rPr>
           <w:lang w:val="fi-FI"/>
@@ -4152,7 +4208,7 @@
         </w:rPr>
       </w:pPr>
       <w:bookmarkStart w:id="14" w:name="_Toc318023824"/>
-      <w:bookmarkStart w:id="15" w:name="_Toc318451147"/>
+      <w:bookmarkStart w:id="15" w:name="_Toc318470348"/>
       <w:r>
         <w:rPr>
           <w:lang w:val="fi-FI"/>
@@ -5107,7 +5163,25 @@
             <w:szCs w:val="18"/>
             <w:lang w:val="fi-FI"/>
           </w:rPr>
-          <w:t>TestNG testiajon suoritus Eclipse ympäristössä (käyttöesimerkki 1)</w:t>
+          <w:t>TestNG testiajon suoritus Eclipse y</w:t>
+        </w:r>
+        <w:r>
+          <w:rPr>
+            <w:rStyle w:val="Hyperlink"/>
+            <w:sz w:val="18"/>
+            <w:szCs w:val="18"/>
+            <w:lang w:val="fi-FI"/>
+          </w:rPr>
+          <w:t>m</w:t>
+        </w:r>
+        <w:r>
+          <w:rPr>
+            <w:rStyle w:val="Hyperlink"/>
+            <w:sz w:val="18"/>
+            <w:szCs w:val="18"/>
+            <w:lang w:val="fi-FI"/>
+          </w:rPr>
+          <w:t>päristössä (käyttöesimerkki 1)</w:t>
         </w:r>
       </w:hyperlink>
     </w:p>
@@ -5615,7 +5689,7 @@
           <w:lang w:val="fi-FI"/>
         </w:rPr>
       </w:pPr>
-      <w:bookmarkStart w:id="21" w:name="_Toc318451148"/>
+      <w:bookmarkStart w:id="21" w:name="_Toc318470349"/>
       <w:r>
         <w:rPr>
           <w:lang w:val="fi-FI"/>
@@ -5631,7 +5705,7 @@
           <w:lang w:val="fi-FI"/>
         </w:rPr>
       </w:pPr>
-      <w:bookmarkStart w:id="22" w:name="_Toc318451149"/>
+      <w:bookmarkStart w:id="22" w:name="_Toc318470350"/>
       <w:r>
         <w:rPr>
           <w:lang w:val="fi-FI"/>
@@ -5683,7 +5757,7 @@
           <w:lang w:val="fi-FI"/>
         </w:rPr>
       </w:pPr>
-      <w:bookmarkStart w:id="23" w:name="_Toc318451150"/>
+      <w:bookmarkStart w:id="23" w:name="_Toc318470351"/>
       <w:r>
         <w:rPr>
           <w:lang w:val="fi-FI"/>
@@ -5796,7 +5870,7 @@
           <w:lang w:val="en-US"/>
         </w:rPr>
       </w:pPr>
-      <w:bookmarkStart w:id="24" w:name="_Toc318451151"/>
+      <w:bookmarkStart w:id="24" w:name="_Toc318470352"/>
       <w:r>
         <w:rPr>
           <w:lang w:val="en-US"/>
@@ -5812,7 +5886,7 @@
           <w:lang w:val="fi-FI"/>
         </w:rPr>
       </w:pPr>
-      <w:bookmarkStart w:id="25" w:name="_Toc318451152"/>
+      <w:bookmarkStart w:id="25" w:name="_Toc318470353"/>
       <w:r>
         <w:rPr>
           <w:lang w:val="fi-FI"/>
@@ -5917,7 +5991,7 @@
           <w:lang w:val="fi-FI"/>
         </w:rPr>
       </w:pPr>
-      <w:bookmarkStart w:id="26" w:name="_Toc318451153"/>
+      <w:bookmarkStart w:id="26" w:name="_Toc318470354"/>
       <w:r>
         <w:rPr>
           <w:lang w:val="fi-FI"/>
@@ -6069,7 +6143,7 @@
           <w:lang w:val="fi-FI"/>
         </w:rPr>
       </w:pPr>
-      <w:bookmarkStart w:id="27" w:name="_Toc318451154"/>
+      <w:bookmarkStart w:id="27" w:name="_Toc318470355"/>
       <w:r>
         <w:rPr>
           <w:lang w:val="fi-FI"/>
@@ -6085,7 +6159,7 @@
           <w:lang w:val="en-US"/>
         </w:rPr>
       </w:pPr>
-      <w:bookmarkStart w:id="28" w:name="_Toc318451155"/>
+      <w:bookmarkStart w:id="28" w:name="_Toc318470356"/>
       <w:r>
         <w:rPr>
           <w:lang w:val="en-US"/>
@@ -6239,7 +6313,7 @@
           <w:lang w:val="fi-FI"/>
         </w:rPr>
       </w:pPr>
-      <w:bookmarkStart w:id="29" w:name="_Toc318451156"/>
+      <w:bookmarkStart w:id="29" w:name="_Toc318470357"/>
       <w:r>
         <w:rPr>
           <w:lang w:val="fi-FI"/>
@@ -6390,15 +6464,12 @@
               <w:pStyle w:val="BodyText"/>
               <w:spacing w:before="60" w:after="60"/>
               <w:ind w:left="0"/>
+              <w:rPr>
+                <w:lang w:val="fi-FI"/>
+              </w:rPr>
             </w:pPr>
             <w:r>
               <w:t>fi.koku.ta</w:t>
-            </w:r>
-            <w:r>
-              <w:t>.</w:t>
-            </w:r>
-            <w:r>
-              <w:t>app.page</w:t>
             </w:r>
           </w:p>
         </w:tc>
@@ -6419,7 +6490,7 @@
               <w:rPr>
                 <w:lang w:val="fi-FI"/>
               </w:rPr>
-              <w:t xml:space="preserve">Java luokat sovelluksen käyttöliittymäkomponenttien käsittelyyn </w:t>
+              <w:t>MyTest luokka sisältää esimerkki testitapaukset</w:t>
             </w:r>
           </w:p>
         </w:tc>
@@ -6438,19 +6509,11 @@
                 <w:lang w:val="fi-FI"/>
               </w:rPr>
             </w:pPr>
-            <w:proofErr w:type="spellStart"/>
-            <w:r>
-              <w:t>fi.koku.ta</w:t>
-            </w:r>
-            <w:proofErr w:type="spellEnd"/>
-            <w:r>
-              <w:t>.</w:t>
-            </w:r>
             <w:r>
               <w:rPr>
                 <w:lang w:val="fi-FI"/>
               </w:rPr>
-              <w:t>helper</w:t>
+              <w:t>fi.koku.ta.app.page</w:t>
             </w:r>
           </w:p>
         </w:tc>
@@ -6471,7 +6534,7 @@
               <w:rPr>
                 <w:lang w:val="fi-FI"/>
               </w:rPr>
-              <w:t>BasePage ja BaseTest luokat (geneeriset luokat, joidden ominaisuuksia laajennetaan omilla/uusilla luokilla</w:t>
+              <w:t>Tyontekija ja Huoltaja luokat (sovelluksen käyttäjäluokat)</w:t>
             </w:r>
           </w:p>
         </w:tc>
@@ -6487,25 +6550,21 @@
               <w:spacing w:before="60" w:after="60"/>
               <w:ind w:left="0"/>
               <w:rPr>
-                <w:lang w:val="en-US"/>
+                <w:lang w:val="fi-FI"/>
               </w:rPr>
             </w:pPr>
-            <w:proofErr w:type="spellStart"/>
-            <w:r>
-              <w:t>fi.koku.ta</w:t>
-            </w:r>
-            <w:proofErr w:type="spellEnd"/>
-            <w:r>
-              <w:t>.</w:t>
-            </w:r>
-            <w:proofErr w:type="spellStart"/>
-            <w:r>
-              <w:rPr>
-                <w:lang w:val="en-US"/>
-              </w:rPr>
-              <w:t>helper.config</w:t>
-            </w:r>
-            <w:proofErr w:type="spellEnd"/>
+            <w:r>
+              <w:rPr>
+                <w:lang w:val="fi-FI"/>
+              </w:rPr>
+              <w:t>fi.koku.ta.app.page</w:t>
+            </w:r>
+            <w:r>
+              <w:rPr>
+                <w:lang w:val="fi-FI"/>
+              </w:rPr>
+              <w:t>.viestit</w:t>
+            </w:r>
           </w:p>
         </w:tc>
         <w:tc>
@@ -6525,7 +6584,7 @@
               <w:rPr>
                 <w:lang w:val="fi-FI"/>
               </w:rPr>
-              <w:t>Konfigurointirajapinta (hyvin alkeellinen tässä vaiheessa)</w:t>
+              <w:t xml:space="preserve">Sisältää Java luokat eri tyyppisille viesteille (esim. lähetys, saapuneet ja uusi viesti) </w:t>
             </w:r>
           </w:p>
         </w:tc>
@@ -6544,19 +6603,17 @@
                 <w:lang w:val="fi-FI"/>
               </w:rPr>
             </w:pPr>
-            <w:proofErr w:type="spellStart"/>
-            <w:r>
-              <w:t>fi.koku.ta</w:t>
-            </w:r>
-            <w:proofErr w:type="spellEnd"/>
-            <w:r>
-              <w:t>.</w:t>
-            </w:r>
             <w:r>
               <w:rPr>
                 <w:lang w:val="fi-FI"/>
               </w:rPr>
-              <w:t>helper.timestamp</w:t>
+              <w:t>fi.koku.ta.app.page</w:t>
+            </w:r>
+            <w:r>
+              <w:rPr>
+                <w:lang w:val="fi-FI"/>
+              </w:rPr>
+              <w:t>.pyynnot</w:t>
             </w:r>
           </w:p>
         </w:tc>
@@ -6577,7 +6634,7 @@
               <w:rPr>
                 <w:lang w:val="fi-FI"/>
               </w:rPr>
-              <w:t>Apufunktiot, joilla generoidaan aikaleimoja eri tarkoituksiin (esim kuvankaappauksen tiedostonimen osaksi)</w:t>
+              <w:t xml:space="preserve">Sisältää Java luokat pyynnöille (esim. Luo uusi pyyntö) </w:t>
             </w:r>
           </w:p>
         </w:tc>
@@ -6593,25 +6650,21 @@
               <w:spacing w:before="60" w:after="60"/>
               <w:ind w:left="0"/>
               <w:rPr>
-                <w:lang w:val="en-US"/>
+                <w:lang w:val="fi-FI"/>
               </w:rPr>
             </w:pPr>
-            <w:proofErr w:type="spellStart"/>
             <w:r>
               <w:t>fi.koku.ta</w:t>
             </w:r>
-            <w:proofErr w:type="spellEnd"/>
             <w:r>
               <w:t>.</w:t>
             </w:r>
-            <w:proofErr w:type="spellStart"/>
-            <w:r>
-              <w:rPr>
-                <w:lang w:val="en-US"/>
-              </w:rPr>
-              <w:t>helper.utils</w:t>
-            </w:r>
-            <w:proofErr w:type="spellEnd"/>
+            <w:r>
+              <w:rPr>
+                <w:lang w:val="fi-FI"/>
+              </w:rPr>
+              <w:t>helper</w:t>
+            </w:r>
           </w:p>
         </w:tc>
         <w:tc>
@@ -6631,7 +6684,7 @@
               <w:rPr>
                 <w:lang w:val="fi-FI"/>
               </w:rPr>
-              <w:t>Utils luokka sisältää hyödyllisiä apufunktioita, jotka ovat suoraan käytettävissä BasePage ja BaseTest luokkien kautta.</w:t>
+              <w:t>BasePage ja BaseTest luokat (geneeriset luokat, joiden ominaisuuksia laajennetaan omilla/uusilla luokilla</w:t>
             </w:r>
           </w:p>
         </w:tc>
@@ -6647,28 +6700,20 @@
               <w:spacing w:before="60" w:after="60"/>
               <w:ind w:left="0"/>
               <w:rPr>
-                <w:lang w:val="fi-FI"/>
+                <w:lang w:val="en-US"/>
               </w:rPr>
             </w:pPr>
-            <w:proofErr w:type="spellStart"/>
             <w:r>
               <w:t>fi.koku.ta</w:t>
             </w:r>
-            <w:proofErr w:type="spellEnd"/>
             <w:r>
               <w:t>.</w:t>
             </w:r>
             <w:r>
               <w:rPr>
-                <w:lang w:val="fi-FI"/>
-              </w:rPr>
-              <w:t>t</w:t>
-            </w:r>
-            <w:r>
-              <w:rPr>
-                <w:lang w:val="fi-FI"/>
-              </w:rPr>
-              <w:t>a</w:t>
+                <w:lang w:val="en-US"/>
+              </w:rPr>
+              <w:t>helper.config</w:t>
             </w:r>
           </w:p>
         </w:tc>
@@ -6689,7 +6734,107 @@
               <w:rPr>
                 <w:lang w:val="fi-FI"/>
               </w:rPr>
-              <w:t>MyTest luokka sisältää esimerkki testitapaukset</w:t>
+              <w:t>Konfigurointirajapinta (hyvin alkeellinen tässä vaiheessa)</w:t>
+            </w:r>
+          </w:p>
+        </w:tc>
+      </w:tr>
+      <w:tr>
+        <w:tc>
+          <w:tcPr>
+            <w:tcW w:w="2968" w:type="dxa"/>
+          </w:tcPr>
+          <w:p>
+            <w:pPr>
+              <w:pStyle w:val="BodyText"/>
+              <w:spacing w:before="60" w:after="60"/>
+              <w:ind w:left="0"/>
+              <w:rPr>
+                <w:lang w:val="fi-FI"/>
+              </w:rPr>
+            </w:pPr>
+            <w:r>
+              <w:t>fi.koku.ta</w:t>
+            </w:r>
+            <w:r>
+              <w:t>.</w:t>
+            </w:r>
+            <w:r>
+              <w:rPr>
+                <w:lang w:val="fi-FI"/>
+              </w:rPr>
+              <w:t>helper.timestamp</w:t>
+            </w:r>
+          </w:p>
+        </w:tc>
+        <w:tc>
+          <w:tcPr>
+            <w:tcW w:w="5910" w:type="dxa"/>
+          </w:tcPr>
+          <w:p>
+            <w:pPr>
+              <w:pStyle w:val="BodyText"/>
+              <w:spacing w:before="60" w:after="60"/>
+              <w:ind w:left="0"/>
+              <w:rPr>
+                <w:lang w:val="fi-FI"/>
+              </w:rPr>
+            </w:pPr>
+            <w:r>
+              <w:rPr>
+                <w:lang w:val="fi-FI"/>
+              </w:rPr>
+              <w:t>Apufunktiot, joilla generoidaan aikaleimoja eri tarkoituksiin (esim kuvankaappauksen tiedostonimen osaksi)</w:t>
+            </w:r>
+          </w:p>
+        </w:tc>
+      </w:tr>
+      <w:tr>
+        <w:tc>
+          <w:tcPr>
+            <w:tcW w:w="2968" w:type="dxa"/>
+          </w:tcPr>
+          <w:p>
+            <w:pPr>
+              <w:pStyle w:val="BodyText"/>
+              <w:spacing w:before="60" w:after="60"/>
+              <w:ind w:left="0"/>
+              <w:rPr>
+                <w:lang w:val="en-US"/>
+              </w:rPr>
+            </w:pPr>
+            <w:r>
+              <w:t>fi.koku.ta</w:t>
+            </w:r>
+            <w:r>
+              <w:t>.</w:t>
+            </w:r>
+            <w:r>
+              <w:rPr>
+                <w:lang w:val="en-US"/>
+              </w:rPr>
+              <w:t>helper.utils</w:t>
+            </w:r>
+          </w:p>
+        </w:tc>
+        <w:tc>
+          <w:tcPr>
+            <w:tcW w:w="5910" w:type="dxa"/>
+          </w:tcPr>
+          <w:p>
+            <w:pPr>
+              <w:pStyle w:val="BodyText"/>
+              <w:spacing w:before="60" w:after="60"/>
+              <w:ind w:left="0"/>
+              <w:rPr>
+                <w:lang w:val="fi-FI"/>
+              </w:rPr>
+            </w:pPr>
+            <w:r>
+              <w:rPr>
+                <w:lang w:val="fi-FI"/>
+              </w:rPr>
+              <w:t>Utils luokka sisältää hyödyllisiä apufunktioita, jotka ovat suoraan käytettävissä BasePage ja BaseTest luokkien kautta.</w:t>
             </w:r>
           </w:p>
         </w:tc>
@@ -6710,7 +6855,7 @@
           <w:lang w:val="fi-FI"/>
         </w:rPr>
       </w:pPr>
-      <w:bookmarkStart w:id="30" w:name="_Toc318451157"/>
+      <w:bookmarkStart w:id="30" w:name="_Toc318470358"/>
       <w:r>
         <w:rPr>
           <w:lang w:val="fi-FI"/>
@@ -6730,7 +6875,31 @@
         <w:rPr>
           <w:lang w:val="fi-FI"/>
         </w:rPr>
-        <w:t xml:space="preserve">Esimerkkitestitapaukset eivät tällä hetkellä toimi luotettavasti. Tämä ilmenee sillä tavalla, että testin lopputulos ei ole stabiili. </w:t>
+        <w:t xml:space="preserve">Esimerkkitestitapaukset eivät </w:t>
+      </w:r>
+      <w:r>
+        <w:rPr>
+          <w:lang w:val="fi-FI"/>
+        </w:rPr>
+        <w:t xml:space="preserve">testiautomaatioratkaisun kehitysvaiheessa ole toimineet kovinkaan </w:t>
+      </w:r>
+      <w:r>
+        <w:rPr>
+          <w:lang w:val="fi-FI"/>
+        </w:rPr>
+        <w:t>luotettavasti.</w:t>
+      </w:r>
+      <w:r>
+        <w:rPr>
+          <w:lang w:val="fi-FI"/>
+        </w:rPr>
+        <w:t xml:space="preserve"> Luotettavuutta on paranneltu työn edetessä, mutta toteutus kaipaa todennäköisesti jatkokehitystä.</w:t>
+      </w:r>
+      <w:r>
+        <w:rPr>
+          <w:lang w:val="fi-FI"/>
+        </w:rPr>
+        <w:t xml:space="preserve"> </w:t>
       </w:r>
     </w:p>
     <w:p>
@@ -6744,7 +6913,19 @@
         <w:rPr>
           <w:lang w:val="fi-FI"/>
         </w:rPr>
-        <w:t>Luotettavuutta parannetaan tarkistuksia lisäämällä sekä kehittämällä käyttöliittymäkomponenttien tunnistustapaa (esim xpath lausekkeita). Aikataulu paineiden takia tähän ei ole ollut mahdollisuutta.</w:t>
+        <w:t xml:space="preserve">Luotettavuutta parannetaan tarkistuksia lisäämällä sekä </w:t>
+      </w:r>
+      <w:r>
+        <w:rPr>
+          <w:lang w:val="fi-FI"/>
+        </w:rPr>
+        <w:t xml:space="preserve">käyttöliittymäkomponenttien tunnistustapaa (esim xpath lausekkeita) </w:t>
+      </w:r>
+      <w:r>
+        <w:rPr>
+          <w:lang w:val="fi-FI"/>
+        </w:rPr>
+        <w:t xml:space="preserve">kehittämällä. </w:t>
       </w:r>
     </w:p>
     <w:p>
@@ -6754,7 +6935,7 @@
           <w:lang w:val="fi-FI"/>
         </w:rPr>
       </w:pPr>
-      <w:bookmarkStart w:id="31" w:name="_Toc318451158"/>
+      <w:bookmarkStart w:id="31" w:name="_Toc318470359"/>
       <w:r>
         <w:rPr>
           <w:lang w:val="fi-FI"/>
@@ -6774,7 +6955,13 @@
         <w:rPr>
           <w:lang w:val="fi-FI"/>
         </w:rPr>
-        <w:t xml:space="preserve">Käyttöliittymä komponenttien käsittelyyn (navigointi, tiedon syöttö, toiminnon valinta,...) liittyvät asiat pitää toteuttaa keskitetysti. Tarkoittaa, että nämä asiat toteutetaan </w:t>
+        <w:t xml:space="preserve">Käyttöliittymä komponenttien käsittelyyn (navigointi, tiedon syöttö, toiminnon valinta,...) liittyvät asiat </w:t>
+      </w:r>
+      <w:r>
+        <w:rPr>
+          <w:lang w:val="fi-FI"/>
+        </w:rPr>
+        <w:t xml:space="preserve">kannattaa toteuttaa keskitetysti (sisällytetään </w:t>
       </w:r>
       <w:r>
         <w:rPr>
@@ -6782,13 +6969,19 @@
           <w:color w:val="7030A0"/>
           <w:lang w:val="fi-FI"/>
         </w:rPr>
-        <w:t>app.page</w:t>
-      </w:r>
-      <w:r>
-        <w:rPr>
-          <w:lang w:val="fi-FI"/>
-        </w:rPr>
-        <w:t xml:space="preserve"> pakettiin.</w:t>
+        <w:t>fi.koku.ta.app.page</w:t>
+      </w:r>
+      <w:r>
+        <w:rPr>
+          <w:lang w:val="fi-FI"/>
+        </w:rPr>
+        <w:t xml:space="preserve"> pakettihierarkiaan)</w:t>
+      </w:r>
+      <w:r>
+        <w:rPr>
+          <w:lang w:val="fi-FI"/>
+        </w:rPr>
+        <w:t>.</w:t>
       </w:r>
     </w:p>
     <w:p>
@@ -6962,7 +7155,7 @@
               <w:rStyle w:val="PageNumber"/>
               <w:noProof/>
             </w:rPr>
-            <w:t>14</w:t>
+            <w:t>2</w:t>
           </w:r>
           <w:r>
             <w:rPr>
@@ -7347,13 +7540,7 @@
             <w:rPr>
               <w:lang w:val="fi-FI"/>
             </w:rPr>
-            <w:t>0</w:t>
-          </w:r>
-          <w:r>
-            <w:rPr>
-              <w:lang w:val="fi-FI"/>
-            </w:rPr>
-            <w:t>2</w:t>
+            <w:t>02</w:t>
           </w:r>
           <w:r>
             <w:rPr>
@@ -7365,13 +7552,7 @@
             <w:rPr>
               <w:lang w:val="fi-FI"/>
             </w:rPr>
-            <w:t>03</w:t>
-          </w:r>
-          <w:r>
-            <w:rPr>
-              <w:lang w:val="fi-FI"/>
-            </w:rPr>
-            <w:t>.2012</w:t>
+            <w:t>03.2012</w:t>
           </w:r>
         </w:p>
       </w:tc>
@@ -12209,7 +12390,7 @@
 </file>
 
 <file path=customXml/itemProps1.xml><?xml version="1.0" encoding="utf-8"?>
-<ds:datastoreItem xmlns:ds="http://schemas.openxmlformats.org/officeDocument/2006/customXml" ds:itemID="{7382E067-D427-4877-AF35-68ADB25F30AB}">
+<ds:datastoreItem xmlns:ds="http://schemas.openxmlformats.org/officeDocument/2006/customXml" ds:itemID="{A1E67C35-37E3-465C-A631-FA6CF691AE85}">
   <ds:schemaRefs>
     <ds:schemaRef ds:uri="http://schemas.openxmlformats.org/officeDocument/2006/bibliography"/>
   </ds:schemaRefs>

</xml_diff>